<commit_message>
presque fin rapport, cf liste truc à faire sur FB
</commit_message>
<xml_diff>
--- a/Rapport - IA41.docx
+++ b/Rapport - IA41.docx
@@ -223,7 +223,7 @@
           <w:docPartGallery w:val="Table of Contents"/>
           <w:docPartUnique w:val="true"/>
         </w:docPartObj>
-        <w:id w:val="2048360439"/>
+        <w:id w:val="1368999083"/>
       </w:sdtPr>
       <w:sdtContent>
         <w:p>
@@ -1164,21 +1164,7 @@
           <w:sz w:val="24"/>
           <w:szCs w:val="24"/>
         </w:rPr>
-        <w:t xml:space="preserve">L’algorithme est utile dans les cas ou il s’agit d’un jeu entre deux adversaires. Il permet de maximiser les coups d’une intelligence artificielle en prenant également les coups de </w:t>
-      </w:r>
-      <w:r>
-        <w:rPr>
-          <w:sz w:val="24"/>
-          <w:szCs w:val="24"/>
-        </w:rPr>
-        <w:t>l’adversaire.</w:t>
-      </w:r>
-      <w:r>
-        <w:rPr>
-          <w:sz w:val="24"/>
-          <w:szCs w:val="24"/>
-        </w:rPr>
-        <w:t xml:space="preserve"> </w:t>
+        <w:t xml:space="preserve">L’algorithme est utile dans les cas ou il s’agit d’un jeu entre deux adversaires. Il permet de maximiser les coups d’une intelligence artificielle en prenant également les coups de l’adversaire. </w:t>
       </w:r>
     </w:p>
     <w:p>
@@ -1290,7 +1276,7 @@
         <mc:AlternateContent>
           <mc:Choice Requires="wps">
             <w:drawing>
-              <wp:anchor behindDoc="0" distT="0" distB="0" distL="114300" distR="114300" simplePos="0" locked="0" layoutInCell="1" allowOverlap="1" relativeHeight="4" wp14:anchorId="036A509F">
+              <wp:anchor behindDoc="0" distT="0" distB="0" distL="114300" distR="114300" simplePos="0" locked="0" layoutInCell="1" allowOverlap="1" relativeHeight="2" wp14:anchorId="036A509F">
                 <wp:simplePos x="0" y="0"/>
                 <wp:positionH relativeFrom="column">
                   <wp:posOffset>1424940</wp:posOffset>
@@ -1298,7 +1284,7 @@
                 <wp:positionV relativeFrom="paragraph">
                   <wp:posOffset>1577340</wp:posOffset>
                 </wp:positionV>
-                <wp:extent cx="648970" cy="664210"/>
+                <wp:extent cx="649605" cy="664845"/>
                 <wp:effectExtent l="0" t="0" r="0" b="0"/>
                 <wp:wrapNone/>
                 <wp:docPr id="2" name="Ellipse 6"/>
@@ -1309,7 +1295,7 @@
                       <wps:spPr>
                         <a:xfrm>
                           <a:off x="0" y="0"/>
-                          <a:ext cx="648360" cy="663480"/>
+                          <a:ext cx="649080" cy="664200"/>
                         </a:xfrm>
                         <a:prstGeom prst="ellipse">
                           <a:avLst/>
@@ -1334,7 +1320,7 @@
           </mc:Choice>
           <mc:Fallback>
             <w:pict>
-              <v:oval id="shape_0" ID="Ellipse 6" stroked="f" style="position:absolute;margin-left:112.2pt;margin-top:124.2pt;width:51pt;height:52.2pt" wp14:anchorId="036A509F">
+              <v:oval id="shape_0" ID="Ellipse 6" stroked="f" style="position:absolute;margin-left:112.2pt;margin-top:124.2pt;width:51.05pt;height:52.25pt" wp14:anchorId="036A509F">
                 <w10:wrap type="none"/>
                 <v:fill o:detectmouseclick="t" on="false"/>
                 <v:stroke color="#3465a4" joinstyle="round" endcap="flat"/>
@@ -1426,7 +1412,7 @@
       </w:pPr>
       <w:r>
         <w:rPr>
-          <w:rFonts w:eastAsia="" w:cs="" w:cstheme="majorBidi" w:eastAsiaTheme="majorEastAsia" w:ascii="Calibri Light" w:hAnsi="Calibri Light"/>
+          <w:rFonts w:eastAsia="" w:cs="" w:ascii="Calibri Light" w:hAnsi="Calibri Light" w:cstheme="majorBidi" w:eastAsiaTheme="majorEastAsia"/>
           <w:color w:val="2E74B5" w:themeColor="accent1" w:themeShade="bf"/>
           <w:sz w:val="32"/>
           <w:szCs w:val="32"/>
@@ -1435,7 +1421,7 @@
       </w:r>
       <w:r>
         <w:rPr>
-          <w:rFonts w:eastAsia="" w:cs="" w:cstheme="majorBidi" w:eastAsiaTheme="majorEastAsia" w:ascii="Calibri" w:hAnsi="Calibri"/>
+          <w:rFonts w:eastAsia="" w:cs="" w:cstheme="majorBidi" w:eastAsiaTheme="majorEastAsia"/>
           <w:color w:val="000000" w:themeShade="bf"/>
           <w:sz w:val="24"/>
           <w:szCs w:val="24"/>
@@ -1455,7 +1441,7 @@
       </w:pPr>
       <w:r>
         <w:drawing>
-          <wp:anchor behindDoc="0" distT="0" distB="0" distL="0" distR="0" simplePos="0" locked="0" layoutInCell="1" allowOverlap="1" relativeHeight="5">
+          <wp:anchor behindDoc="0" distT="0" distB="0" distL="0" distR="0" simplePos="0" locked="0" layoutInCell="1" allowOverlap="1" relativeHeight="3">
             <wp:simplePos x="0" y="0"/>
             <wp:positionH relativeFrom="column">
               <wp:posOffset>434975</wp:posOffset>
@@ -1502,7 +1488,7 @@
       </w:r>
       <w:r>
         <w:rPr>
-          <w:rFonts w:eastAsia="" w:cs="" w:cstheme="majorBidi" w:eastAsiaTheme="majorEastAsia" w:ascii="Calibri" w:hAnsi="Calibri"/>
+          <w:rFonts w:eastAsia="" w:cs="" w:cstheme="majorBidi" w:eastAsiaTheme="majorEastAsia"/>
           <w:color w:val="000000" w:themeShade="bf"/>
           <w:sz w:val="24"/>
           <w:szCs w:val="24"/>
@@ -1522,7 +1508,7 @@
       </w:pPr>
       <w:r>
         <w:rPr>
-          <w:rFonts w:eastAsia="" w:cs="" w:cstheme="majorBidi" w:eastAsiaTheme="majorEastAsia" w:ascii="Calibri" w:hAnsi="Calibri"/>
+          <w:rFonts w:eastAsia="" w:cs="" w:cstheme="majorBidi" w:eastAsiaTheme="majorEastAsia"/>
           <w:color w:val="000000" w:themeShade="bf"/>
           <w:sz w:val="24"/>
           <w:szCs w:val="24"/>
@@ -1543,7 +1529,7 @@
       </w:pPr>
       <w:r>
         <w:rPr>
-          <w:rFonts w:eastAsia="" w:cs="" w:cstheme="majorBidi" w:eastAsiaTheme="majorEastAsia" w:ascii="Calibri" w:hAnsi="Calibri"/>
+          <w:rFonts w:eastAsia="" w:cs="" w:cstheme="majorBidi" w:eastAsiaTheme="majorEastAsia"/>
           <w:color w:val="000000" w:themeShade="bf"/>
           <w:sz w:val="24"/>
           <w:szCs w:val="24"/>
@@ -1564,7 +1550,7 @@
       </w:pPr>
       <w:r>
         <w:rPr>
-          <w:rFonts w:eastAsia="" w:cs="" w:cstheme="majorBidi" w:eastAsiaTheme="majorEastAsia" w:ascii="Calibri" w:hAnsi="Calibri"/>
+          <w:rFonts w:eastAsia="" w:cs="" w:cstheme="majorBidi" w:eastAsiaTheme="majorEastAsia"/>
           <w:color w:val="000000" w:themeShade="bf"/>
           <w:sz w:val="24"/>
           <w:szCs w:val="24"/>
@@ -1690,7 +1676,7 @@
         <w:tblInd w:w="0" w:type="dxa"/>
         <w:tblCellMar>
           <w:top w:w="0" w:type="dxa"/>
-          <w:left w:w="103" w:type="dxa"/>
+          <w:left w:w="98" w:type="dxa"/>
           <w:bottom w:w="0" w:type="dxa"/>
           <w:right w:w="108" w:type="dxa"/>
         </w:tblCellMar>
@@ -1713,7 +1699,7 @@
             <w:tcBorders/>
             <w:shd w:fill="auto" w:val="clear"/>
             <w:tcMar>
-              <w:left w:w="103" w:type="dxa"/>
+              <w:left w:w="98" w:type="dxa"/>
             </w:tcMar>
           </w:tcPr>
           <w:p>
@@ -1741,7 +1727,7 @@
             <w:tcBorders/>
             <w:shd w:fill="auto" w:val="clear"/>
             <w:tcMar>
-              <w:left w:w="103" w:type="dxa"/>
+              <w:left w:w="98" w:type="dxa"/>
             </w:tcMar>
           </w:tcPr>
           <w:p>
@@ -1769,7 +1755,7 @@
             <w:tcBorders/>
             <w:shd w:fill="auto" w:val="clear"/>
             <w:tcMar>
-              <w:left w:w="103" w:type="dxa"/>
+              <w:left w:w="98" w:type="dxa"/>
             </w:tcMar>
           </w:tcPr>
           <w:p>
@@ -1797,7 +1783,7 @@
             <w:tcBorders/>
             <w:shd w:fill="auto" w:val="clear"/>
             <w:tcMar>
-              <w:left w:w="103" w:type="dxa"/>
+              <w:left w:w="98" w:type="dxa"/>
             </w:tcMar>
           </w:tcPr>
           <w:p>
@@ -1825,7 +1811,7 @@
             <w:tcBorders/>
             <w:shd w:fill="auto" w:val="clear"/>
             <w:tcMar>
-              <w:left w:w="103" w:type="dxa"/>
+              <w:left w:w="98" w:type="dxa"/>
             </w:tcMar>
           </w:tcPr>
           <w:p>
@@ -1858,7 +1844,7 @@
             <w:tcBorders/>
             <w:shd w:fill="auto" w:val="clear"/>
             <w:tcMar>
-              <w:left w:w="103" w:type="dxa"/>
+              <w:left w:w="98" w:type="dxa"/>
             </w:tcMar>
           </w:tcPr>
           <w:p>
@@ -1886,7 +1872,7 @@
             <w:tcBorders/>
             <w:shd w:fill="auto" w:val="clear"/>
             <w:tcMar>
-              <w:left w:w="103" w:type="dxa"/>
+              <w:left w:w="98" w:type="dxa"/>
             </w:tcMar>
           </w:tcPr>
           <w:p>
@@ -1914,7 +1900,7 @@
             <w:tcBorders/>
             <w:shd w:fill="auto" w:val="clear"/>
             <w:tcMar>
-              <w:left w:w="103" w:type="dxa"/>
+              <w:left w:w="98" w:type="dxa"/>
             </w:tcMar>
           </w:tcPr>
           <w:p>
@@ -1942,7 +1928,7 @@
             <w:tcBorders/>
             <w:shd w:fill="auto" w:val="clear"/>
             <w:tcMar>
-              <w:left w:w="103" w:type="dxa"/>
+              <w:left w:w="98" w:type="dxa"/>
             </w:tcMar>
           </w:tcPr>
           <w:p>
@@ -1970,7 +1956,7 @@
             <w:tcBorders/>
             <w:shd w:fill="auto" w:val="clear"/>
             <w:tcMar>
-              <w:left w:w="103" w:type="dxa"/>
+              <w:left w:w="98" w:type="dxa"/>
             </w:tcMar>
           </w:tcPr>
           <w:p>
@@ -2003,7 +1989,7 @@
             <w:tcBorders/>
             <w:shd w:fill="auto" w:val="clear"/>
             <w:tcMar>
-              <w:left w:w="103" w:type="dxa"/>
+              <w:left w:w="98" w:type="dxa"/>
             </w:tcMar>
           </w:tcPr>
           <w:p>
@@ -2031,7 +2017,7 @@
             <w:tcBorders/>
             <w:shd w:fill="auto" w:val="clear"/>
             <w:tcMar>
-              <w:left w:w="103" w:type="dxa"/>
+              <w:left w:w="98" w:type="dxa"/>
             </w:tcMar>
           </w:tcPr>
           <w:p>
@@ -2059,7 +2045,7 @@
             <w:tcBorders/>
             <w:shd w:fill="auto" w:val="clear"/>
             <w:tcMar>
-              <w:left w:w="103" w:type="dxa"/>
+              <w:left w:w="98" w:type="dxa"/>
             </w:tcMar>
           </w:tcPr>
           <w:p>
@@ -2087,7 +2073,7 @@
             <w:tcBorders/>
             <w:shd w:fill="auto" w:val="clear"/>
             <w:tcMar>
-              <w:left w:w="103" w:type="dxa"/>
+              <w:left w:w="98" w:type="dxa"/>
             </w:tcMar>
           </w:tcPr>
           <w:p>
@@ -2115,7 +2101,7 @@
             <w:tcBorders/>
             <w:shd w:fill="auto" w:val="clear"/>
             <w:tcMar>
-              <w:left w:w="103" w:type="dxa"/>
+              <w:left w:w="98" w:type="dxa"/>
             </w:tcMar>
           </w:tcPr>
           <w:p>
@@ -2148,7 +2134,7 @@
             <w:tcBorders/>
             <w:shd w:fill="auto" w:val="clear"/>
             <w:tcMar>
-              <w:left w:w="103" w:type="dxa"/>
+              <w:left w:w="98" w:type="dxa"/>
             </w:tcMar>
           </w:tcPr>
           <w:p>
@@ -2176,7 +2162,7 @@
             <w:tcBorders/>
             <w:shd w:fill="auto" w:val="clear"/>
             <w:tcMar>
-              <w:left w:w="103" w:type="dxa"/>
+              <w:left w:w="98" w:type="dxa"/>
             </w:tcMar>
           </w:tcPr>
           <w:p>
@@ -2204,7 +2190,7 @@
             <w:tcBorders/>
             <w:shd w:fill="auto" w:val="clear"/>
             <w:tcMar>
-              <w:left w:w="103" w:type="dxa"/>
+              <w:left w:w="98" w:type="dxa"/>
             </w:tcMar>
           </w:tcPr>
           <w:p>
@@ -2232,7 +2218,7 @@
             <w:tcBorders/>
             <w:shd w:fill="auto" w:val="clear"/>
             <w:tcMar>
-              <w:left w:w="103" w:type="dxa"/>
+              <w:left w:w="98" w:type="dxa"/>
             </w:tcMar>
           </w:tcPr>
           <w:p>
@@ -2260,7 +2246,7 @@
             <w:tcBorders/>
             <w:shd w:fill="auto" w:val="clear"/>
             <w:tcMar>
-              <w:left w:w="103" w:type="dxa"/>
+              <w:left w:w="98" w:type="dxa"/>
             </w:tcMar>
           </w:tcPr>
           <w:p>
@@ -2293,7 +2279,7 @@
             <w:tcBorders/>
             <w:shd w:fill="auto" w:val="clear"/>
             <w:tcMar>
-              <w:left w:w="103" w:type="dxa"/>
+              <w:left w:w="98" w:type="dxa"/>
             </w:tcMar>
           </w:tcPr>
           <w:p>
@@ -2321,7 +2307,7 @@
             <w:tcBorders/>
             <w:shd w:fill="auto" w:val="clear"/>
             <w:tcMar>
-              <w:left w:w="103" w:type="dxa"/>
+              <w:left w:w="98" w:type="dxa"/>
             </w:tcMar>
           </w:tcPr>
           <w:p>
@@ -2349,7 +2335,7 @@
             <w:tcBorders/>
             <w:shd w:fill="auto" w:val="clear"/>
             <w:tcMar>
-              <w:left w:w="103" w:type="dxa"/>
+              <w:left w:w="98" w:type="dxa"/>
             </w:tcMar>
           </w:tcPr>
           <w:p>
@@ -2377,7 +2363,7 @@
             <w:tcBorders/>
             <w:shd w:fill="auto" w:val="clear"/>
             <w:tcMar>
-              <w:left w:w="103" w:type="dxa"/>
+              <w:left w:w="98" w:type="dxa"/>
             </w:tcMar>
           </w:tcPr>
           <w:p>
@@ -2405,7 +2391,7 @@
             <w:tcBorders/>
             <w:shd w:fill="auto" w:val="clear"/>
             <w:tcMar>
-              <w:left w:w="103" w:type="dxa"/>
+              <w:left w:w="98" w:type="dxa"/>
             </w:tcMar>
           </w:tcPr>
           <w:p>
@@ -2471,7 +2457,7 @@
         <w:tblInd w:w="0" w:type="dxa"/>
         <w:tblCellMar>
           <w:top w:w="0" w:type="dxa"/>
-          <w:left w:w="103" w:type="dxa"/>
+          <w:left w:w="98" w:type="dxa"/>
           <w:bottom w:w="0" w:type="dxa"/>
           <w:right w:w="108" w:type="dxa"/>
         </w:tblCellMar>
@@ -2494,7 +2480,7 @@
             <w:tcBorders/>
             <w:shd w:fill="auto" w:val="clear"/>
             <w:tcMar>
-              <w:left w:w="103" w:type="dxa"/>
+              <w:left w:w="98" w:type="dxa"/>
             </w:tcMar>
           </w:tcPr>
           <w:p>
@@ -2522,7 +2508,7 @@
             <w:tcBorders/>
             <w:shd w:fill="auto" w:val="clear"/>
             <w:tcMar>
-              <w:left w:w="103" w:type="dxa"/>
+              <w:left w:w="98" w:type="dxa"/>
             </w:tcMar>
           </w:tcPr>
           <w:p>
@@ -2550,7 +2536,7 @@
             <w:tcBorders/>
             <w:shd w:fill="auto" w:val="clear"/>
             <w:tcMar>
-              <w:left w:w="103" w:type="dxa"/>
+              <w:left w:w="98" w:type="dxa"/>
             </w:tcMar>
           </w:tcPr>
           <w:p>
@@ -2578,7 +2564,7 @@
             <w:tcBorders/>
             <w:shd w:fill="auto" w:val="clear"/>
             <w:tcMar>
-              <w:left w:w="103" w:type="dxa"/>
+              <w:left w:w="98" w:type="dxa"/>
             </w:tcMar>
           </w:tcPr>
           <w:p>
@@ -2606,7 +2592,7 @@
             <w:tcBorders/>
             <w:shd w:fill="auto" w:val="clear"/>
             <w:tcMar>
-              <w:left w:w="103" w:type="dxa"/>
+              <w:left w:w="98" w:type="dxa"/>
             </w:tcMar>
           </w:tcPr>
           <w:p>
@@ -2639,7 +2625,7 @@
             <w:tcBorders/>
             <w:shd w:fill="auto" w:val="clear"/>
             <w:tcMar>
-              <w:left w:w="103" w:type="dxa"/>
+              <w:left w:w="98" w:type="dxa"/>
             </w:tcMar>
           </w:tcPr>
           <w:p>
@@ -2667,7 +2653,7 @@
             <w:tcBorders/>
             <w:shd w:fill="auto" w:val="clear"/>
             <w:tcMar>
-              <w:left w:w="103" w:type="dxa"/>
+              <w:left w:w="98" w:type="dxa"/>
             </w:tcMar>
           </w:tcPr>
           <w:p>
@@ -2695,7 +2681,7 @@
             <w:tcBorders/>
             <w:shd w:fill="auto" w:val="clear"/>
             <w:tcMar>
-              <w:left w:w="103" w:type="dxa"/>
+              <w:left w:w="98" w:type="dxa"/>
             </w:tcMar>
           </w:tcPr>
           <w:p>
@@ -2723,7 +2709,7 @@
             <w:tcBorders/>
             <w:shd w:fill="auto" w:val="clear"/>
             <w:tcMar>
-              <w:left w:w="103" w:type="dxa"/>
+              <w:left w:w="98" w:type="dxa"/>
             </w:tcMar>
           </w:tcPr>
           <w:p>
@@ -2751,7 +2737,7 @@
             <w:tcBorders/>
             <w:shd w:fill="auto" w:val="clear"/>
             <w:tcMar>
-              <w:left w:w="103" w:type="dxa"/>
+              <w:left w:w="98" w:type="dxa"/>
             </w:tcMar>
           </w:tcPr>
           <w:p>
@@ -2784,7 +2770,7 @@
             <w:tcBorders/>
             <w:shd w:fill="auto" w:val="clear"/>
             <w:tcMar>
-              <w:left w:w="103" w:type="dxa"/>
+              <w:left w:w="98" w:type="dxa"/>
             </w:tcMar>
           </w:tcPr>
           <w:p>
@@ -2812,7 +2798,7 @@
             <w:tcBorders/>
             <w:shd w:fill="auto" w:val="clear"/>
             <w:tcMar>
-              <w:left w:w="103" w:type="dxa"/>
+              <w:left w:w="98" w:type="dxa"/>
             </w:tcMar>
           </w:tcPr>
           <w:p>
@@ -2840,7 +2826,7 @@
             <w:tcBorders/>
             <w:shd w:fill="auto" w:val="clear"/>
             <w:tcMar>
-              <w:left w:w="103" w:type="dxa"/>
+              <w:left w:w="98" w:type="dxa"/>
             </w:tcMar>
           </w:tcPr>
           <w:p>
@@ -2868,7 +2854,7 @@
             <w:tcBorders/>
             <w:shd w:fill="auto" w:val="clear"/>
             <w:tcMar>
-              <w:left w:w="103" w:type="dxa"/>
+              <w:left w:w="98" w:type="dxa"/>
             </w:tcMar>
           </w:tcPr>
           <w:p>
@@ -2896,7 +2882,7 @@
             <w:tcBorders/>
             <w:shd w:fill="auto" w:val="clear"/>
             <w:tcMar>
-              <w:left w:w="103" w:type="dxa"/>
+              <w:left w:w="98" w:type="dxa"/>
             </w:tcMar>
           </w:tcPr>
           <w:p>
@@ -2929,7 +2915,7 @@
             <w:tcBorders/>
             <w:shd w:fill="auto" w:val="clear"/>
             <w:tcMar>
-              <w:left w:w="103" w:type="dxa"/>
+              <w:left w:w="98" w:type="dxa"/>
             </w:tcMar>
           </w:tcPr>
           <w:p>
@@ -2957,7 +2943,7 @@
             <w:tcBorders/>
             <w:shd w:fill="auto" w:val="clear"/>
             <w:tcMar>
-              <w:left w:w="103" w:type="dxa"/>
+              <w:left w:w="98" w:type="dxa"/>
             </w:tcMar>
           </w:tcPr>
           <w:p>
@@ -2985,7 +2971,7 @@
             <w:tcBorders/>
             <w:shd w:fill="auto" w:val="clear"/>
             <w:tcMar>
-              <w:left w:w="103" w:type="dxa"/>
+              <w:left w:w="98" w:type="dxa"/>
             </w:tcMar>
           </w:tcPr>
           <w:p>
@@ -3013,7 +2999,7 @@
             <w:tcBorders/>
             <w:shd w:fill="auto" w:val="clear"/>
             <w:tcMar>
-              <w:left w:w="103" w:type="dxa"/>
+              <w:left w:w="98" w:type="dxa"/>
             </w:tcMar>
           </w:tcPr>
           <w:p>
@@ -3041,7 +3027,7 @@
             <w:tcBorders/>
             <w:shd w:fill="auto" w:val="clear"/>
             <w:tcMar>
-              <w:left w:w="103" w:type="dxa"/>
+              <w:left w:w="98" w:type="dxa"/>
             </w:tcMar>
           </w:tcPr>
           <w:p>
@@ -3074,7 +3060,7 @@
             <w:tcBorders/>
             <w:shd w:fill="auto" w:val="clear"/>
             <w:tcMar>
-              <w:left w:w="103" w:type="dxa"/>
+              <w:left w:w="98" w:type="dxa"/>
             </w:tcMar>
           </w:tcPr>
           <w:p>
@@ -3102,7 +3088,7 @@
             <w:tcBorders/>
             <w:shd w:fill="auto" w:val="clear"/>
             <w:tcMar>
-              <w:left w:w="103" w:type="dxa"/>
+              <w:left w:w="98" w:type="dxa"/>
             </w:tcMar>
           </w:tcPr>
           <w:p>
@@ -3130,7 +3116,7 @@
             <w:tcBorders/>
             <w:shd w:fill="auto" w:val="clear"/>
             <w:tcMar>
-              <w:left w:w="103" w:type="dxa"/>
+              <w:left w:w="98" w:type="dxa"/>
             </w:tcMar>
           </w:tcPr>
           <w:p>
@@ -3158,7 +3144,7 @@
             <w:tcBorders/>
             <w:shd w:fill="auto" w:val="clear"/>
             <w:tcMar>
-              <w:left w:w="103" w:type="dxa"/>
+              <w:left w:w="98" w:type="dxa"/>
             </w:tcMar>
           </w:tcPr>
           <w:p>
@@ -3186,7 +3172,7 @@
             <w:tcBorders/>
             <w:shd w:fill="auto" w:val="clear"/>
             <w:tcMar>
-              <w:left w:w="103" w:type="dxa"/>
+              <w:left w:w="98" w:type="dxa"/>
             </w:tcMar>
           </w:tcPr>
           <w:p>
@@ -3916,6 +3902,16 @@
       </w:pPr>
       <w:r>
         <w:rPr/>
+      </w:r>
+    </w:p>
+    <w:p>
+      <w:pPr>
+        <w:pStyle w:val="Normal"/>
+        <w:jc w:val="both"/>
+        <w:rPr/>
+      </w:pPr>
+      <w:r>
+        <w:rPr/>
         <w:t>-liste des déplacements :</w:t>
       </w:r>
     </w:p>
@@ -3958,10 +3954,7 @@
       <w:pPr>
         <w:pStyle w:val="Normal"/>
         <w:jc w:val="both"/>
-        <w:rPr>
-          <w:sz w:val="24"/>
-          <w:szCs w:val="24"/>
-        </w:rPr>
+        <w:rPr/>
       </w:pPr>
       <w:r>
         <w:rPr>
@@ -3969,7 +3962,21 @@
           <w:szCs w:val="24"/>
         </w:rPr>
         <w:tab/>
-        <w:t>Un prédicat permet de transférer le contenu d’une case vers une autre voulue : effectuerUnDeplacement. Pour cela deux indices de cases sont donnés, celui de la case de départ et celui de la case d’arrivée. A l’aide d’une variable initialisé à 1, on compare celle-ci avec les deux indices données, et si l’un des deux correspond, on effectue le changement adequat, c’est-à-dire libérer la case ou importer la valeur de la case à vider dans la nouvelle.</w:t>
+        <w:t xml:space="preserve">Un prédicat permet de transférer le contenu d’une case vers une autre voulue : effectuerUnDeplacement. Pour cela deux indices de cases sont donnés, celui de la case de départ et celui de la case d’arrivée. A l’aide d’une variable initialisé à 1, on compare celle-ci avec les deux indices données, et si l’un des deux correspond, on effectue le changement </w:t>
+      </w:r>
+      <w:r>
+        <w:rPr>
+          <w:sz w:val="24"/>
+          <w:szCs w:val="24"/>
+        </w:rPr>
+        <w:t>adéquat</w:t>
+      </w:r>
+      <w:r>
+        <w:rPr>
+          <w:sz w:val="24"/>
+          <w:szCs w:val="24"/>
+        </w:rPr>
+        <w:t>, c’est-à-dire libérer la case ou importer la valeur de la case à vider dans la nouvelle.</w:t>
       </w:r>
     </w:p>
     <w:p>
@@ -4138,21 +4145,7 @@
           <w:szCs w:val="24"/>
         </w:rPr>
         <w:tab/>
-        <w:t xml:space="preserve">Puisque nous avons dès le départ souhaité faire l’intelligence artificielle en Prolog, et d’un autre côté réaliser une interface à l’aide de Python, il nous fallait utilisé une interface qui puisse à partir d’un </w:t>
-      </w:r>
-      <w:r>
-        <w:rPr>
-          <w:sz w:val="24"/>
-          <w:szCs w:val="24"/>
-        </w:rPr>
-        <w:t>programme</w:t>
-      </w:r>
-      <w:r>
-        <w:rPr>
-          <w:sz w:val="24"/>
-          <w:szCs w:val="24"/>
-        </w:rPr>
-        <w:t xml:space="preserve"> écrit en Python pouvoir effectuer des appels de prédicat dans un autre fichier Prolog.</w:t>
+        <w:t>Puisque nous avons dès le départ souhaité faire l’intelligence artificielle en Prolog, et d’un autre côté réaliser une interface à l’aide de Python, il nous fallait utilisé une interface qui puisse à partir d’un programme écrit en Python pouvoir effectuer des appels de prédicat dans un autre fichier Prolog.</w:t>
       </w:r>
     </w:p>
     <w:p>
@@ -4260,12 +4253,6 @@
           <w:szCs w:val="24"/>
         </w:rPr>
         <w:tab/>
-      </w:r>
-      <w:r>
-        <w:rPr>
-          <w:sz w:val="24"/>
-          <w:szCs w:val="24"/>
-        </w:rPr>
         <w:t>A l’aide d’un cast, on peut retourner les résulats des variables Prolog sous forme de liste.</w:t>
       </w:r>
     </w:p>
@@ -4284,12 +4271,6 @@
           <w:szCs w:val="24"/>
         </w:rPr>
         <w:tab/>
-      </w:r>
-      <w:r>
-        <w:rPr>
-          <w:sz w:val="24"/>
-          <w:szCs w:val="24"/>
-        </w:rPr>
         <w:t>L’inconvénient avec notre code, c’est que quand nous faisions un appel sur certains de nos prédicat, le code entrait dans une boucle infinie.</w:t>
       </w:r>
     </w:p>
@@ -4308,12 +4289,6 @@
           <w:szCs w:val="24"/>
         </w:rPr>
         <w:tab/>
-      </w:r>
-      <w:r>
-        <w:rPr>
-          <w:sz w:val="24"/>
-          <w:szCs w:val="24"/>
-        </w:rPr>
         <w:t xml:space="preserve">Nous avons ensuite trouvé la source de l’erreur. Cela provenait du code Prolog. Sur certains prédicats, une fois le résultat affiché, nous n’avions pas fait attention qu’il pouvait afficher plusieurs fois le même résultat en appuyant sur « ; ». </w:t>
       </w:r>
     </w:p>
@@ -4332,12 +4307,6 @@
           <w:szCs w:val="24"/>
         </w:rPr>
         <w:tab/>
-      </w:r>
-      <w:r>
-        <w:rPr>
-          <w:sz w:val="24"/>
-          <w:szCs w:val="24"/>
-        </w:rPr>
         <w:t>Nous avons finalement placé un cut au bon endroit afin que le prédicat ne soit plus appelé une fois le résultat trouvé. Cela a permis de régler ce problème de boucle infinie.</w:t>
       </w:r>
     </w:p>
@@ -4381,12 +4350,6 @@
           <w:szCs w:val="24"/>
         </w:rPr>
         <w:tab/>
-      </w:r>
-      <w:r>
-        <w:rPr>
-          <w:sz w:val="24"/>
-          <w:szCs w:val="24"/>
-        </w:rPr>
         <w:t xml:space="preserve">Nous avons rencontré des difficultés à implémenter l’algorithme Min-Max en Prolog. </w:t>
       </w:r>
     </w:p>
@@ -4405,12 +4368,6 @@
           <w:szCs w:val="24"/>
         </w:rPr>
         <w:tab/>
-      </w:r>
-      <w:r>
-        <w:rPr>
-          <w:sz w:val="24"/>
-          <w:szCs w:val="24"/>
-        </w:rPr>
         <w:t>En effet, l’algorithme demande d’abord de boucler sur chacun des successeurs d’un nœud. Cela nous posait problème car nous ne savions pas vraiment comment faire, nous étions focalisés sur l’utilisation des prédicat foreach ou forall. Nous nous sommes par la suite rendu-compte que ce serait peut-être plus simple d’utiliser les propriétés des listes en Prolog, c’est-à-dire travailler sur la tête d’une liste, et rappeler le prédicat voulu sur le reste de la liste.</w:t>
       </w:r>
     </w:p>
@@ -4429,12 +4386,6 @@
           <w:szCs w:val="24"/>
         </w:rPr>
         <w:tab/>
-      </w:r>
-      <w:r>
-        <w:rPr>
-          <w:sz w:val="24"/>
-          <w:szCs w:val="24"/>
-        </w:rPr>
         <w:t>Cette façon résolvait alors notre problème de boucle « for » de l’algorithme vu en cours.</w:t>
       </w:r>
     </w:p>
@@ -4453,12 +4404,6 @@
           <w:szCs w:val="24"/>
         </w:rPr>
         <w:tab/>
-      </w:r>
-      <w:r>
-        <w:rPr>
-          <w:sz w:val="24"/>
-          <w:szCs w:val="24"/>
-        </w:rPr>
         <w:t>Mais un autre problèmes s’est soulevé : comment comparer la valeur de la tête de la liste après son évaluation avec les autres valeurs des autres successeurs ?</w:t>
       </w:r>
     </w:p>
@@ -4477,12 +4422,6 @@
           <w:szCs w:val="24"/>
         </w:rPr>
         <w:tab/>
-      </w:r>
-      <w:r>
-        <w:rPr>
-          <w:sz w:val="24"/>
-          <w:szCs w:val="24"/>
-        </w:rPr>
         <w:t>Après plusieurs essais, notamment à avoir essayé de créer une variable « temporaire » pour contenir la valeur la plus haute ou petite des successeurs précédents, nous n’arrivions pas à remplacer cette variable par une autre valeur et la passer au successeurs suivant.</w:t>
       </w:r>
     </w:p>
@@ -4501,12 +4440,6 @@
           <w:szCs w:val="24"/>
         </w:rPr>
         <w:tab/>
-      </w:r>
-      <w:r>
-        <w:rPr>
-          <w:sz w:val="24"/>
-          <w:szCs w:val="24"/>
-        </w:rPr>
         <w:t>Nous avons alors abandonné l’idée de faire l’algorithme en Prolog, et de plutôt le faire en Python car nous venions tout juste de réparer notre problème sur Pyswip.</w:t>
       </w:r>
       <w:r>
@@ -4548,6 +4481,101 @@
     <w:p>
       <w:pPr>
         <w:pStyle w:val="Normal"/>
+        <w:rPr/>
+      </w:pPr>
+      <w:r>
+        <w:rPr>
+          <w:rFonts w:eastAsia="" w:cs="" w:cstheme="majorBidi" w:eastAsiaTheme="majorEastAsia"/>
+          <w:color w:val="000000" w:themeShade="bf"/>
+          <w:sz w:val="24"/>
+          <w:szCs w:val="24"/>
+        </w:rPr>
+        <w:tab/>
+      </w:r>
+      <w:r>
+        <w:rPr>
+          <w:rFonts w:eastAsia="" w:cs="" w:cstheme="majorBidi" w:eastAsiaTheme="majorEastAsia"/>
+          <w:color w:val="000000" w:themeShade="bf"/>
+          <w:sz w:val="24"/>
+          <w:szCs w:val="24"/>
+        </w:rPr>
+        <w:t>Une amélioration possible serait de directement demander à l’intelligence artificielle de placer ses pions elle-même. Pour le moment, elle ne les place qu’aléatoirement ce qui peut mener à des situations où ses quatre pions sont très écartés.</w:t>
+      </w:r>
+    </w:p>
+    <w:p>
+      <w:pPr>
+        <w:pStyle w:val="Normal"/>
+        <w:rPr/>
+      </w:pPr>
+      <w:r>
+        <w:rPr>
+          <w:rFonts w:eastAsia="" w:cs="" w:cstheme="majorBidi" w:eastAsiaTheme="majorEastAsia"/>
+          <w:color w:val="000000" w:themeShade="bf"/>
+          <w:sz w:val="24"/>
+          <w:szCs w:val="24"/>
+        </w:rPr>
+        <w:tab/>
+        <w:t>Ce qu’il serait possible c’est de placer le premier, et de pouvoir ensuite essayer de regrouper les trois pions suivants autour de se premier.</w:t>
+      </w:r>
+    </w:p>
+    <w:p>
+      <w:pPr>
+        <w:pStyle w:val="Normal"/>
+        <w:rPr/>
+      </w:pPr>
+      <w:r>
+        <w:rPr>
+          <w:rFonts w:eastAsia="" w:cs="" w:cstheme="majorBidi" w:eastAsiaTheme="majorEastAsia"/>
+          <w:color w:val="000000" w:themeShade="bf"/>
+          <w:sz w:val="24"/>
+          <w:szCs w:val="24"/>
+        </w:rPr>
+        <w:tab/>
+      </w:r>
+    </w:p>
+    <w:p>
+      <w:pPr>
+        <w:pStyle w:val="Normal"/>
+        <w:rPr/>
+      </w:pPr>
+      <w:r>
+        <w:rPr>
+          <w:rFonts w:eastAsia="" w:cs="" w:cstheme="majorBidi" w:eastAsiaTheme="majorEastAsia"/>
+          <w:color w:val="000000" w:themeShade="bf"/>
+          <w:sz w:val="24"/>
+          <w:szCs w:val="24"/>
+        </w:rPr>
+        <w:tab/>
+      </w:r>
+      <w:r>
+        <w:rPr>
+          <w:rFonts w:eastAsia="" w:cs="" w:cstheme="majorBidi" w:eastAsiaTheme="majorEastAsia"/>
+          <w:color w:val="000000" w:themeShade="bf"/>
+          <w:sz w:val="24"/>
+          <w:szCs w:val="24"/>
+        </w:rPr>
+        <w:t xml:space="preserve">L’utilisation de notre fonction d’évaluation actuelle nous oblige à revoir l’algorithme Min-Max au niveau du choix des minimums et maximums car une plus petite valeur est plus avantageuse dans le cas d’un nœud max. </w:t>
+      </w:r>
+    </w:p>
+    <w:p>
+      <w:pPr>
+        <w:pStyle w:val="Normal"/>
+        <w:rPr/>
+      </w:pPr>
+      <w:r>
+        <w:rPr>
+          <w:rFonts w:eastAsia="" w:cs="" w:cstheme="majorBidi" w:eastAsiaTheme="majorEastAsia"/>
+          <w:color w:val="000000" w:themeShade="bf"/>
+          <w:sz w:val="24"/>
+          <w:szCs w:val="24"/>
+        </w:rPr>
+        <w:tab/>
+        <w:t>Pour implémentation de Min-Max, et particulièrement d’alpha-bêta cela a posé des problèmes lors de la réflexion sur comment implémenter et il en résulte que au-delà d’une certaine profondeur, c’est assez long à choisir les déplacements.</w:t>
+      </w:r>
+    </w:p>
+    <w:p>
+      <w:pPr>
+        <w:pStyle w:val="Normal"/>
         <w:rPr>
           <w:rFonts w:ascii="Calibri" w:hAnsi="Calibri" w:eastAsia="" w:cs="" w:cstheme="majorBidi" w:eastAsiaTheme="majorEastAsia"/>
           <w:color w:val="000000" w:themeShade="bf"/>
@@ -4557,12 +4585,79 @@
       </w:pPr>
       <w:r>
         <w:rPr>
-          <w:rFonts w:eastAsia="" w:cs="" w:cstheme="majorBidi" w:eastAsiaTheme="majorEastAsia" w:ascii="Calibri" w:hAnsi="Calibri"/>
+          <w:rFonts w:eastAsia="" w:cs="" w:cstheme="majorBidi" w:eastAsiaTheme="majorEastAsia"/>
           <w:color w:val="000000" w:themeShade="bf"/>
           <w:sz w:val="24"/>
           <w:szCs w:val="24"/>
         </w:rPr>
-        <w:t>Meilleure intelligence</w:t>
+      </w:r>
+    </w:p>
+    <w:p>
+      <w:pPr>
+        <w:pStyle w:val="Normal"/>
+        <w:rPr>
+          <w:rFonts w:ascii="Calibri" w:hAnsi="Calibri" w:eastAsia="" w:cs="" w:cstheme="majorBidi" w:eastAsiaTheme="majorEastAsia"/>
+          <w:color w:val="2E74B5" w:themeShade="bf"/>
+          <w:sz w:val="32"/>
+          <w:szCs w:val="32"/>
+        </w:rPr>
+      </w:pPr>
+      <w:r>
+        <w:rPr>
+          <w:rFonts w:eastAsia="" w:cs="" w:cstheme="majorBidi" w:eastAsiaTheme="majorEastAsia"/>
+          <w:color w:val="2E74B5" w:themeShade="bf"/>
+          <w:sz w:val="32"/>
+          <w:szCs w:val="32"/>
+        </w:rPr>
+        <w:t>Conclusion</w:t>
+      </w:r>
+    </w:p>
+    <w:p>
+      <w:pPr>
+        <w:pStyle w:val="Normal"/>
+        <w:rPr>
+          <w:rFonts w:ascii="Calibri" w:hAnsi="Calibri" w:eastAsia="" w:cs="" w:cstheme="majorBidi" w:eastAsiaTheme="majorEastAsia"/>
+          <w:color w:val="2E74B5" w:themeShade="bf"/>
+          <w:sz w:val="32"/>
+          <w:szCs w:val="32"/>
+        </w:rPr>
+      </w:pPr>
+      <w:r>
+        <w:rPr>
+          <w:rFonts w:eastAsia="" w:cs="" w:cstheme="majorBidi" w:eastAsiaTheme="majorEastAsia"/>
+          <w:color w:val="2E74B5" w:themeShade="bf"/>
+          <w:sz w:val="32"/>
+          <w:szCs w:val="32"/>
+        </w:rPr>
+      </w:r>
+    </w:p>
+    <w:p>
+      <w:pPr>
+        <w:pStyle w:val="Normal"/>
+        <w:rPr>
+          <w:rFonts w:ascii="Calibri" w:hAnsi="Calibri" w:eastAsia="" w:cs="" w:cstheme="majorBidi" w:eastAsiaTheme="majorEastAsia"/>
+          <w:color w:val="2E74B5" w:themeShade="bf"/>
+          <w:sz w:val="24"/>
+          <w:szCs w:val="24"/>
+        </w:rPr>
+      </w:pPr>
+      <w:r>
+        <w:rPr>
+          <w:rFonts w:eastAsia="" w:cs="" w:cstheme="majorBidi" w:eastAsiaTheme="majorEastAsia"/>
+          <w:color w:val="2E74B5" w:themeShade="bf"/>
+          <w:sz w:val="24"/>
+          <w:szCs w:val="24"/>
+        </w:rPr>
+        <w:tab/>
+      </w:r>
+      <w:r>
+        <w:rPr>
+          <w:rFonts w:eastAsia="" w:cs="" w:cstheme="majorBidi" w:eastAsiaTheme="majorEastAsia"/>
+          <w:color w:val="000000" w:themeShade="bf"/>
+          <w:sz w:val="24"/>
+          <w:szCs w:val="24"/>
+        </w:rPr>
+        <w:t>Pour conclure, ce projet, ainsi que le cours d’IA41, nous a permis de placer des mots sur ce qu’est l’intelligence artificielle, plus particulièrement dans ce cas comment fonctionne les autres intelligences dans les jeu de ce types pour prévoir les coups.</w:t>
       </w:r>
     </w:p>
     <w:p>
@@ -4577,12 +4672,11 @@
       </w:pPr>
       <w:r>
         <w:rPr>
-          <w:rFonts w:eastAsia="" w:cs="" w:cstheme="majorBidi" w:eastAsiaTheme="majorEastAsia" w:ascii="Calibri" w:hAnsi="Calibri"/>
+          <w:rFonts w:eastAsia="" w:cs="" w:cstheme="majorBidi" w:eastAsiaTheme="majorEastAsia"/>
           <w:color w:val="000000" w:themeShade="bf"/>
           <w:sz w:val="24"/>
           <w:szCs w:val="24"/>
         </w:rPr>
-        <w:t>Plus rapide</w:t>
       </w:r>
     </w:p>
     <w:p>
@@ -4597,7 +4691,7 @@
       </w:pPr>
       <w:r>
         <w:rPr>
-          <w:rFonts w:eastAsia="" w:cs="" w:cstheme="majorBidi" w:eastAsiaTheme="majorEastAsia" w:ascii="Calibri" w:hAnsi="Calibri"/>
+          <w:rFonts w:eastAsia="" w:cs="" w:cstheme="majorBidi" w:eastAsiaTheme="majorEastAsia"/>
           <w:color w:val="000000" w:themeShade="bf"/>
           <w:sz w:val="24"/>
           <w:szCs w:val="24"/>
@@ -4616,64 +4710,7 @@
       </w:pPr>
       <w:r>
         <w:rPr>
-          <w:rFonts w:eastAsia="" w:cs="" w:cstheme="majorBidi" w:eastAsiaTheme="majorEastAsia" w:ascii="Calibri" w:hAnsi="Calibri"/>
-          <w:color w:val="000000" w:themeShade="bf"/>
-          <w:sz w:val="24"/>
-          <w:szCs w:val="24"/>
-        </w:rPr>
-      </w:r>
-    </w:p>
-    <w:p>
-      <w:pPr>
-        <w:pStyle w:val="Normal"/>
-        <w:rPr>
-          <w:rFonts w:ascii="Calibri" w:hAnsi="Calibri" w:eastAsia="" w:cs="" w:cstheme="majorBidi" w:eastAsiaTheme="majorEastAsia"/>
-          <w:color w:val="000000" w:themeShade="bf"/>
-          <w:sz w:val="24"/>
-          <w:szCs w:val="24"/>
-        </w:rPr>
-      </w:pPr>
-      <w:r>
-        <w:rPr>
-          <w:rFonts w:eastAsia="" w:cs="" w:cstheme="majorBidi" w:eastAsiaTheme="majorEastAsia" w:ascii="Calibri" w:hAnsi="Calibri"/>
-          <w:color w:val="000000" w:themeShade="bf"/>
-          <w:sz w:val="24"/>
-          <w:szCs w:val="24"/>
-        </w:rPr>
-      </w:r>
-    </w:p>
-    <w:p>
-      <w:pPr>
-        <w:pStyle w:val="Normal"/>
-        <w:rPr>
-          <w:rFonts w:ascii="Calibri" w:hAnsi="Calibri" w:eastAsia="" w:cs="" w:cstheme="majorBidi" w:eastAsiaTheme="majorEastAsia"/>
-          <w:color w:val="000000" w:themeShade="bf"/>
-          <w:sz w:val="24"/>
-          <w:szCs w:val="24"/>
-        </w:rPr>
-      </w:pPr>
-      <w:r>
-        <w:rPr>
-          <w:rFonts w:eastAsia="" w:cs="" w:cstheme="majorBidi" w:eastAsiaTheme="majorEastAsia" w:ascii="Calibri" w:hAnsi="Calibri"/>
-          <w:color w:val="000000" w:themeShade="bf"/>
-          <w:sz w:val="24"/>
-          <w:szCs w:val="24"/>
-        </w:rPr>
-      </w:r>
-    </w:p>
-    <w:p>
-      <w:pPr>
-        <w:pStyle w:val="Normal"/>
-        <w:rPr>
-          <w:rFonts w:ascii="Calibri" w:hAnsi="Calibri" w:eastAsia="" w:cs="" w:cstheme="majorBidi" w:eastAsiaTheme="majorEastAsia"/>
-          <w:color w:val="000000" w:themeShade="bf"/>
-          <w:sz w:val="24"/>
-          <w:szCs w:val="24"/>
-        </w:rPr>
-      </w:pPr>
-      <w:r>
-        <w:rPr>
-          <w:rFonts w:eastAsia="" w:cs="" w:cstheme="majorBidi" w:eastAsiaTheme="majorEastAsia" w:ascii="Calibri" w:hAnsi="Calibri"/>
+          <w:rFonts w:eastAsia="" w:cs="" w:cstheme="majorBidi" w:eastAsiaTheme="majorEastAsia"/>
           <w:color w:val="000000" w:themeShade="bf"/>
           <w:sz w:val="24"/>
           <w:szCs w:val="24"/>
@@ -4691,13 +4728,7 @@
         </w:rPr>
       </w:pPr>
       <w:r>
-        <w:rPr>
-          <w:rFonts w:eastAsia="" w:cs="" w:cstheme="majorBidi" w:eastAsiaTheme="majorEastAsia" w:ascii="Calibri" w:hAnsi="Calibri"/>
-          <w:color w:val="000000" w:themeShade="bf"/>
-          <w:sz w:val="40"/>
-          <w:szCs w:val="40"/>
-        </w:rPr>
-        <w:t>+CONCLUSION</w:t>
+        <w:rPr/>
       </w:r>
       <w:r>
         <w:br w:type="page"/>
@@ -4706,16 +4737,16 @@
     <w:p>
       <w:pPr>
         <w:pStyle w:val="Titre1"/>
-        <w:rPr>
-          <w:rStyle w:val="LienInternet"/>
-          <w:vanish/>
-        </w:rPr>
+        <w:rPr/>
       </w:pPr>
       <w:hyperlink r:id="rId5">
         <w:bookmarkStart w:id="13" w:name="_Toc516519429"/>
         <w:bookmarkEnd w:id="13"/>
         <w:r>
-          <w:rPr/>
+          <w:rPr>
+            <w:webHidden/>
+            <w:rStyle w:val="LienInternet"/>
+          </w:rPr>
           <w:t>Références</w:t>
         </w:r>
       </w:hyperlink>
@@ -4737,6 +4768,10 @@
       <w:r>
         <w:rPr/>
         <w:t xml:space="preserve">Pour les références si vous en avez : </w:t>
+      </w:r>
+      <w:r>
+        <w:rPr/>
+        <w:t>http://www.citethisforme.com/citation-generator/harvard</w:t>
       </w:r>
       <w:hyperlink r:id="rId6">
         <w:r>
@@ -4875,6 +4910,1087 @@
       <w:r>
         <w:rPr/>
         <w:t>Annexe</w:t>
+      </w:r>
+    </w:p>
+    <w:p>
+      <w:pPr>
+        <w:pStyle w:val="Normal"/>
+        <w:jc w:val="both"/>
+        <w:rPr/>
+      </w:pPr>
+      <w:r>
+        <w:rPr/>
+      </w:r>
+    </w:p>
+    <w:p>
+      <w:pPr>
+        <w:pStyle w:val="Normal"/>
+        <w:jc w:val="both"/>
+        <w:rPr>
+          <w:b/>
+          <w:b/>
+          <w:bCs/>
+          <w:sz w:val="24"/>
+          <w:szCs w:val="24"/>
+        </w:rPr>
+      </w:pPr>
+      <w:r>
+        <w:rPr>
+          <w:b/>
+          <w:bCs/>
+          <w:sz w:val="24"/>
+          <w:szCs w:val="24"/>
+        </w:rPr>
+        <w:t>src/app.py</w:t>
+      </w:r>
+    </w:p>
+    <w:p>
+      <w:pPr>
+        <w:pStyle w:val="Normal"/>
+        <w:jc w:val="both"/>
+        <w:rPr>
+          <w:b/>
+          <w:b/>
+          <w:bCs/>
+          <w:sz w:val="24"/>
+          <w:szCs w:val="24"/>
+        </w:rPr>
+      </w:pPr>
+      <w:r>
+        <w:rPr>
+          <w:b/>
+          <w:bCs/>
+          <w:sz w:val="24"/>
+          <w:szCs w:val="24"/>
+        </w:rPr>
+        <w:t>src/main.py</w:t>
+      </w:r>
+    </w:p>
+    <w:p>
+      <w:pPr>
+        <w:pStyle w:val="Normal"/>
+        <w:numPr>
+          <w:ilvl w:val="0"/>
+          <w:numId w:val="7"/>
+        </w:numPr>
+        <w:jc w:val="both"/>
+        <w:rPr>
+          <w:b w:val="false"/>
+          <w:b w:val="false"/>
+          <w:bCs w:val="false"/>
+          <w:sz w:val="24"/>
+          <w:szCs w:val="24"/>
+        </w:rPr>
+      </w:pPr>
+      <w:r>
+        <w:rPr>
+          <w:b w:val="false"/>
+          <w:bCs w:val="false"/>
+          <w:sz w:val="24"/>
+          <w:szCs w:val="24"/>
+        </w:rPr>
+        <w:t>Classe Resultat</w:t>
+      </w:r>
+    </w:p>
+    <w:p>
+      <w:pPr>
+        <w:pStyle w:val="Normal"/>
+        <w:numPr>
+          <w:ilvl w:val="0"/>
+          <w:numId w:val="7"/>
+        </w:numPr>
+        <w:jc w:val="both"/>
+        <w:rPr>
+          <w:b w:val="false"/>
+          <w:b w:val="false"/>
+          <w:bCs w:val="false"/>
+          <w:sz w:val="24"/>
+          <w:szCs w:val="24"/>
+        </w:rPr>
+      </w:pPr>
+      <w:r>
+        <w:rPr>
+          <w:b w:val="false"/>
+          <w:bCs w:val="false"/>
+          <w:sz w:val="24"/>
+          <w:szCs w:val="24"/>
+        </w:rPr>
+        <w:t>Classe IA</w:t>
+      </w:r>
+    </w:p>
+    <w:p>
+      <w:pPr>
+        <w:pStyle w:val="Normal"/>
+        <w:numPr>
+          <w:ilvl w:val="1"/>
+          <w:numId w:val="7"/>
+        </w:numPr>
+        <w:jc w:val="both"/>
+        <w:rPr>
+          <w:b w:val="false"/>
+          <w:b w:val="false"/>
+          <w:bCs w:val="false"/>
+          <w:sz w:val="24"/>
+          <w:szCs w:val="24"/>
+        </w:rPr>
+      </w:pPr>
+      <w:r>
+        <w:rPr>
+          <w:b w:val="false"/>
+          <w:bCs w:val="false"/>
+          <w:sz w:val="24"/>
+          <w:szCs w:val="24"/>
+        </w:rPr>
+        <w:t>jouer(etat,profondeur)</w:t>
+      </w:r>
+    </w:p>
+    <w:p>
+      <w:pPr>
+        <w:pStyle w:val="Normal"/>
+        <w:numPr>
+          <w:ilvl w:val="2"/>
+          <w:numId w:val="7"/>
+        </w:numPr>
+        <w:jc w:val="both"/>
+        <w:rPr>
+          <w:b w:val="false"/>
+          <w:b w:val="false"/>
+          <w:bCs w:val="false"/>
+          <w:i/>
+          <w:i/>
+          <w:iCs/>
+          <w:sz w:val="24"/>
+          <w:szCs w:val="24"/>
+        </w:rPr>
+      </w:pPr>
+      <w:r>
+        <w:rPr>
+          <w:b w:val="false"/>
+          <w:bCs w:val="false"/>
+          <w:i/>
+          <w:iCs/>
+          <w:sz w:val="24"/>
+          <w:szCs w:val="24"/>
+        </w:rPr>
+        <w:t>Méthode à appeler pour exécuter l’algorithme Min-Max</w:t>
+      </w:r>
+    </w:p>
+    <w:p>
+      <w:pPr>
+        <w:pStyle w:val="Normal"/>
+        <w:numPr>
+          <w:ilvl w:val="1"/>
+          <w:numId w:val="7"/>
+        </w:numPr>
+        <w:jc w:val="both"/>
+        <w:rPr>
+          <w:b w:val="false"/>
+          <w:b w:val="false"/>
+          <w:bCs w:val="false"/>
+          <w:sz w:val="24"/>
+          <w:szCs w:val="24"/>
+        </w:rPr>
+      </w:pPr>
+      <w:r>
+        <w:rPr>
+          <w:b w:val="false"/>
+          <w:bCs w:val="false"/>
+          <w:sz w:val="24"/>
+          <w:szCs w:val="24"/>
+        </w:rPr>
+        <w:t>MaxValue(etat,profondeur,alpha,beta)</w:t>
+      </w:r>
+    </w:p>
+    <w:p>
+      <w:pPr>
+        <w:pStyle w:val="Normal"/>
+        <w:numPr>
+          <w:ilvl w:val="1"/>
+          <w:numId w:val="7"/>
+        </w:numPr>
+        <w:jc w:val="both"/>
+        <w:rPr>
+          <w:b w:val="false"/>
+          <w:b w:val="false"/>
+          <w:bCs w:val="false"/>
+          <w:sz w:val="24"/>
+          <w:szCs w:val="24"/>
+        </w:rPr>
+      </w:pPr>
+      <w:r>
+        <w:rPr>
+          <w:b w:val="false"/>
+          <w:bCs w:val="false"/>
+          <w:sz w:val="24"/>
+          <w:szCs w:val="24"/>
+        </w:rPr>
+        <w:t>MinValue(etat,profondeur,alpha,beta)</w:t>
+      </w:r>
+    </w:p>
+    <w:p>
+      <w:pPr>
+        <w:pStyle w:val="Normal"/>
+        <w:jc w:val="both"/>
+        <w:rPr>
+          <w:b/>
+          <w:b/>
+          <w:bCs/>
+          <w:sz w:val="24"/>
+          <w:szCs w:val="24"/>
+        </w:rPr>
+      </w:pPr>
+      <w:r>
+        <w:rPr>
+          <w:b/>
+          <w:bCs/>
+          <w:sz w:val="24"/>
+          <w:szCs w:val="24"/>
+        </w:rPr>
+        <w:t>src/test.py</w:t>
+      </w:r>
+    </w:p>
+    <w:p>
+      <w:pPr>
+        <w:pStyle w:val="Normal"/>
+        <w:jc w:val="both"/>
+        <w:rPr>
+          <w:b/>
+          <w:b/>
+          <w:bCs/>
+          <w:sz w:val="24"/>
+          <w:szCs w:val="24"/>
+        </w:rPr>
+      </w:pPr>
+      <w:r>
+        <w:rPr>
+          <w:b/>
+          <w:bCs/>
+          <w:sz w:val="24"/>
+          <w:szCs w:val="24"/>
+        </w:rPr>
+        <w:t>src/ia/deplacement.pl</w:t>
+      </w:r>
+    </w:p>
+    <w:p>
+      <w:pPr>
+        <w:pStyle w:val="Normal"/>
+        <w:numPr>
+          <w:ilvl w:val="0"/>
+          <w:numId w:val="4"/>
+        </w:numPr>
+        <w:jc w:val="left"/>
+        <w:rPr>
+          <w:b w:val="false"/>
+          <w:b w:val="false"/>
+          <w:bCs w:val="false"/>
+          <w:sz w:val="24"/>
+          <w:szCs w:val="24"/>
+        </w:rPr>
+      </w:pPr>
+      <w:r>
+        <w:rPr>
+          <w:b w:val="false"/>
+          <w:bCs w:val="false"/>
+          <w:sz w:val="24"/>
+          <w:szCs w:val="24"/>
+        </w:rPr>
+        <w:t>possibiliteDeplacerPion (+Case, -CasesAutour)</w:t>
+      </w:r>
+    </w:p>
+    <w:p>
+      <w:pPr>
+        <w:pStyle w:val="Normal"/>
+        <w:numPr>
+          <w:ilvl w:val="0"/>
+          <w:numId w:val="4"/>
+        </w:numPr>
+        <w:jc w:val="left"/>
+        <w:rPr>
+          <w:b w:val="false"/>
+          <w:b w:val="false"/>
+          <w:bCs w:val="false"/>
+          <w:sz w:val="24"/>
+          <w:szCs w:val="24"/>
+        </w:rPr>
+      </w:pPr>
+      <w:r>
+        <w:rPr>
+          <w:b w:val="false"/>
+          <w:bCs w:val="false"/>
+          <w:sz w:val="24"/>
+          <w:szCs w:val="24"/>
+        </w:rPr>
+        <w:t>deplacementsPossibles (+Joueur, +PlateauActuel, -ListeDeplacementsPossibles )</w:t>
+      </w:r>
+    </w:p>
+    <w:p>
+      <w:pPr>
+        <w:pStyle w:val="Normal"/>
+        <w:numPr>
+          <w:ilvl w:val="0"/>
+          <w:numId w:val="4"/>
+        </w:numPr>
+        <w:jc w:val="left"/>
+        <w:rPr>
+          <w:b w:val="false"/>
+          <w:b w:val="false"/>
+          <w:bCs w:val="false"/>
+          <w:sz w:val="24"/>
+          <w:szCs w:val="24"/>
+        </w:rPr>
+      </w:pPr>
+      <w:r>
+        <w:rPr>
+          <w:b w:val="false"/>
+          <w:bCs w:val="false"/>
+          <w:sz w:val="24"/>
+          <w:szCs w:val="24"/>
+        </w:rPr>
+        <w:t>effectuerUnDeplacement ( +PlateauActuel, +CaseAvant, +CaseApres, -PlateauApres )</w:t>
+      </w:r>
+    </w:p>
+    <w:p>
+      <w:pPr>
+        <w:pStyle w:val="Normal"/>
+        <w:numPr>
+          <w:ilvl w:val="0"/>
+          <w:numId w:val="4"/>
+        </w:numPr>
+        <w:jc w:val="left"/>
+        <w:rPr>
+          <w:b w:val="false"/>
+          <w:b w:val="false"/>
+          <w:bCs w:val="false"/>
+          <w:sz w:val="24"/>
+          <w:szCs w:val="24"/>
+        </w:rPr>
+      </w:pPr>
+      <w:r>
+        <w:rPr>
+          <w:b w:val="false"/>
+          <w:bCs w:val="false"/>
+          <w:sz w:val="24"/>
+          <w:szCs w:val="24"/>
+        </w:rPr>
+        <w:t>effectuerDeplacementsPourUneCase ( +PlateauActuel, +Ncase, -LesPlateauxApres )</w:t>
+      </w:r>
+    </w:p>
+    <w:p>
+      <w:pPr>
+        <w:pStyle w:val="Normal"/>
+        <w:numPr>
+          <w:ilvl w:val="0"/>
+          <w:numId w:val="4"/>
+        </w:numPr>
+        <w:jc w:val="left"/>
+        <w:rPr>
+          <w:b w:val="false"/>
+          <w:b w:val="false"/>
+          <w:bCs w:val="false"/>
+          <w:sz w:val="24"/>
+          <w:szCs w:val="24"/>
+        </w:rPr>
+      </w:pPr>
+      <w:r>
+        <w:rPr>
+          <w:b w:val="false"/>
+          <w:bCs w:val="false"/>
+          <w:sz w:val="24"/>
+          <w:szCs w:val="24"/>
+        </w:rPr>
+        <w:t>effectuerDeplacementsPourUneCase (+PlateauActuel, +Ncase, -LesPlateauxApres )</w:t>
+      </w:r>
+    </w:p>
+    <w:p>
+      <w:pPr>
+        <w:pStyle w:val="Normal"/>
+        <w:numPr>
+          <w:ilvl w:val="0"/>
+          <w:numId w:val="0"/>
+        </w:numPr>
+        <w:ind w:left="720" w:hanging="0"/>
+        <w:jc w:val="left"/>
+        <w:rPr>
+          <w:b w:val="false"/>
+          <w:b w:val="false"/>
+          <w:bCs w:val="false"/>
+          <w:sz w:val="24"/>
+          <w:szCs w:val="24"/>
+        </w:rPr>
+      </w:pPr>
+      <w:r>
+        <w:rPr>
+          <w:b w:val="false"/>
+          <w:bCs w:val="false"/>
+          <w:sz w:val="24"/>
+          <w:szCs w:val="24"/>
+        </w:rPr>
+      </w:r>
+    </w:p>
+    <w:p>
+      <w:pPr>
+        <w:pStyle w:val="Normal"/>
+        <w:jc w:val="both"/>
+        <w:rPr>
+          <w:b/>
+          <w:b/>
+          <w:bCs/>
+          <w:sz w:val="24"/>
+          <w:szCs w:val="24"/>
+        </w:rPr>
+      </w:pPr>
+      <w:r>
+        <w:rPr>
+          <w:b/>
+          <w:bCs/>
+          <w:sz w:val="24"/>
+          <w:szCs w:val="24"/>
+        </w:rPr>
+        <w:t>src/ia/gagnant.pl</w:t>
+      </w:r>
+    </w:p>
+    <w:p>
+      <w:pPr>
+        <w:pStyle w:val="Normal"/>
+        <w:numPr>
+          <w:ilvl w:val="0"/>
+          <w:numId w:val="5"/>
+        </w:numPr>
+        <w:jc w:val="both"/>
+        <w:rPr>
+          <w:b w:val="false"/>
+          <w:b w:val="false"/>
+          <w:bCs w:val="false"/>
+          <w:sz w:val="24"/>
+          <w:szCs w:val="24"/>
+        </w:rPr>
+      </w:pPr>
+      <w:r>
+        <w:rPr>
+          <w:b w:val="false"/>
+          <w:bCs w:val="false"/>
+          <w:sz w:val="24"/>
+          <w:szCs w:val="24"/>
+        </w:rPr>
+        <w:t>gagnant ( +P1, +P2, +P3, +P4 )</w:t>
+      </w:r>
+    </w:p>
+    <w:p>
+      <w:pPr>
+        <w:pStyle w:val="Normal"/>
+        <w:numPr>
+          <w:ilvl w:val="0"/>
+          <w:numId w:val="0"/>
+        </w:numPr>
+        <w:ind w:left="720" w:hanging="0"/>
+        <w:jc w:val="both"/>
+        <w:rPr>
+          <w:b w:val="false"/>
+          <w:b w:val="false"/>
+          <w:bCs w:val="false"/>
+          <w:sz w:val="24"/>
+          <w:szCs w:val="24"/>
+        </w:rPr>
+      </w:pPr>
+      <w:r>
+        <w:rPr>
+          <w:b w:val="false"/>
+          <w:bCs w:val="false"/>
+          <w:sz w:val="24"/>
+          <w:szCs w:val="24"/>
+        </w:rPr>
+      </w:r>
+    </w:p>
+    <w:p>
+      <w:pPr>
+        <w:pStyle w:val="Normal"/>
+        <w:jc w:val="both"/>
+        <w:rPr>
+          <w:b/>
+          <w:b/>
+          <w:bCs/>
+          <w:sz w:val="24"/>
+          <w:szCs w:val="24"/>
+        </w:rPr>
+      </w:pPr>
+      <w:r>
+        <w:rPr>
+          <w:b/>
+          <w:bCs/>
+          <w:sz w:val="24"/>
+          <w:szCs w:val="24"/>
+        </w:rPr>
+        <w:t>src/minmax.pl</w:t>
+      </w:r>
+    </w:p>
+    <w:p>
+      <w:pPr>
+        <w:pStyle w:val="Normal"/>
+        <w:numPr>
+          <w:ilvl w:val="0"/>
+          <w:numId w:val="6"/>
+        </w:numPr>
+        <w:jc w:val="both"/>
+        <w:rPr>
+          <w:b w:val="false"/>
+          <w:b w:val="false"/>
+          <w:bCs w:val="false"/>
+          <w:sz w:val="24"/>
+          <w:szCs w:val="24"/>
+        </w:rPr>
+      </w:pPr>
+      <w:r>
+        <w:rPr>
+          <w:b w:val="false"/>
+          <w:bCs w:val="false"/>
+          <w:sz w:val="24"/>
+          <w:szCs w:val="24"/>
+        </w:rPr>
+        <w:t>afficher( +Plateau)</w:t>
+      </w:r>
+    </w:p>
+    <w:p>
+      <w:pPr>
+        <w:pStyle w:val="Normal"/>
+        <w:numPr>
+          <w:ilvl w:val="0"/>
+          <w:numId w:val="6"/>
+        </w:numPr>
+        <w:jc w:val="both"/>
+        <w:rPr>
+          <w:b w:val="false"/>
+          <w:b w:val="false"/>
+          <w:bCs w:val="false"/>
+          <w:sz w:val="24"/>
+          <w:szCs w:val="24"/>
+        </w:rPr>
+      </w:pPr>
+      <w:r>
+        <w:rPr>
+          <w:b w:val="false"/>
+          <w:bCs w:val="false"/>
+          <w:sz w:val="24"/>
+          <w:szCs w:val="24"/>
+        </w:rPr>
+        <w:t>quelNumDansCase( +Ncase, +Plateau, -Res )</w:t>
+      </w:r>
+    </w:p>
+    <w:p>
+      <w:pPr>
+        <w:pStyle w:val="Normal"/>
+        <w:numPr>
+          <w:ilvl w:val="0"/>
+          <w:numId w:val="6"/>
+        </w:numPr>
+        <w:jc w:val="both"/>
+        <w:rPr>
+          <w:b w:val="false"/>
+          <w:b w:val="false"/>
+          <w:bCs w:val="false"/>
+          <w:sz w:val="24"/>
+          <w:szCs w:val="24"/>
+        </w:rPr>
+      </w:pPr>
+      <w:r>
+        <w:rPr>
+          <w:b w:val="false"/>
+          <w:bCs w:val="false"/>
+          <w:sz w:val="24"/>
+          <w:szCs w:val="24"/>
+        </w:rPr>
+        <w:t>indexOf (+Liste, +N, ?I )</w:t>
+      </w:r>
+    </w:p>
+    <w:p>
+      <w:pPr>
+        <w:pStyle w:val="Normal"/>
+        <w:numPr>
+          <w:ilvl w:val="0"/>
+          <w:numId w:val="6"/>
+        </w:numPr>
+        <w:jc w:val="both"/>
+        <w:rPr>
+          <w:b w:val="false"/>
+          <w:b w:val="false"/>
+          <w:bCs w:val="false"/>
+          <w:sz w:val="24"/>
+          <w:szCs w:val="24"/>
+        </w:rPr>
+      </w:pPr>
+      <w:r>
+        <w:rPr>
+          <w:b w:val="false"/>
+          <w:bCs w:val="false"/>
+          <w:sz w:val="24"/>
+          <w:szCs w:val="24"/>
+        </w:rPr>
+        <w:t>mesCases ( +Joueur, +Plateau, -L )</w:t>
+      </w:r>
+    </w:p>
+    <w:p>
+      <w:pPr>
+        <w:pStyle w:val="Normal"/>
+        <w:numPr>
+          <w:ilvl w:val="1"/>
+          <w:numId w:val="6"/>
+        </w:numPr>
+        <w:jc w:val="both"/>
+        <w:rPr>
+          <w:b w:val="false"/>
+          <w:b w:val="false"/>
+          <w:bCs w:val="false"/>
+          <w:i/>
+          <w:i/>
+          <w:iCs/>
+          <w:sz w:val="24"/>
+          <w:szCs w:val="24"/>
+        </w:rPr>
+      </w:pPr>
+      <w:r>
+        <w:rPr>
+          <w:b w:val="false"/>
+          <w:bCs w:val="false"/>
+          <w:i/>
+          <w:iCs/>
+          <w:sz w:val="24"/>
+          <w:szCs w:val="24"/>
+        </w:rPr>
+        <w:t>L est la liste des 4 numéros de case du joueur</w:t>
+      </w:r>
+    </w:p>
+    <w:p>
+      <w:pPr>
+        <w:pStyle w:val="Normal"/>
+        <w:numPr>
+          <w:ilvl w:val="0"/>
+          <w:numId w:val="6"/>
+        </w:numPr>
+        <w:jc w:val="both"/>
+        <w:rPr>
+          <w:b w:val="false"/>
+          <w:b w:val="false"/>
+          <w:bCs w:val="false"/>
+          <w:sz w:val="24"/>
+          <w:szCs w:val="24"/>
+        </w:rPr>
+      </w:pPr>
+      <w:r>
+        <w:rPr>
+          <w:b w:val="false"/>
+          <w:bCs w:val="false"/>
+          <w:sz w:val="24"/>
+          <w:szCs w:val="24"/>
+        </w:rPr>
+        <w:t>joueurGagnant ( +Plateau, +Joueur)</w:t>
+      </w:r>
+    </w:p>
+    <w:p>
+      <w:pPr>
+        <w:pStyle w:val="Normal"/>
+        <w:numPr>
+          <w:ilvl w:val="1"/>
+          <w:numId w:val="6"/>
+        </w:numPr>
+        <w:jc w:val="both"/>
+        <w:rPr>
+          <w:b w:val="false"/>
+          <w:b w:val="false"/>
+          <w:bCs w:val="false"/>
+          <w:i/>
+          <w:i/>
+          <w:iCs/>
+          <w:sz w:val="24"/>
+          <w:szCs w:val="24"/>
+        </w:rPr>
+      </w:pPr>
+      <w:r>
+        <w:rPr>
+          <w:b w:val="false"/>
+          <w:bCs w:val="false"/>
+          <w:i/>
+          <w:iCs/>
+          <w:sz w:val="24"/>
+          <w:szCs w:val="24"/>
+        </w:rPr>
+        <w:t>Vrai si le joueur a une combinaison gagnante</w:t>
+      </w:r>
+    </w:p>
+    <w:p>
+      <w:pPr>
+        <w:pStyle w:val="Normal"/>
+        <w:numPr>
+          <w:ilvl w:val="0"/>
+          <w:numId w:val="6"/>
+        </w:numPr>
+        <w:jc w:val="both"/>
+        <w:rPr>
+          <w:b w:val="false"/>
+          <w:b w:val="false"/>
+          <w:bCs w:val="false"/>
+          <w:sz w:val="24"/>
+          <w:szCs w:val="24"/>
+        </w:rPr>
+      </w:pPr>
+      <w:r>
+        <w:rPr>
+          <w:b w:val="false"/>
+          <w:bCs w:val="false"/>
+          <w:sz w:val="24"/>
+          <w:szCs w:val="24"/>
+        </w:rPr>
+        <w:t>coord ( +Case, ?X, ?Y )</w:t>
+      </w:r>
+    </w:p>
+    <w:p>
+      <w:pPr>
+        <w:pStyle w:val="Normal"/>
+        <w:numPr>
+          <w:ilvl w:val="0"/>
+          <w:numId w:val="6"/>
+        </w:numPr>
+        <w:jc w:val="both"/>
+        <w:rPr>
+          <w:b w:val="false"/>
+          <w:b w:val="false"/>
+          <w:bCs w:val="false"/>
+          <w:sz w:val="24"/>
+          <w:szCs w:val="24"/>
+        </w:rPr>
+      </w:pPr>
+      <w:r>
+        <w:rPr>
+          <w:b w:val="false"/>
+          <w:bCs w:val="false"/>
+          <w:sz w:val="24"/>
+          <w:szCs w:val="24"/>
+        </w:rPr>
+        <w:t>dist2Points ( +A, +B, -Res)</w:t>
+      </w:r>
+    </w:p>
+    <w:p>
+      <w:pPr>
+        <w:pStyle w:val="Normal"/>
+        <w:numPr>
+          <w:ilvl w:val="1"/>
+          <w:numId w:val="6"/>
+        </w:numPr>
+        <w:jc w:val="both"/>
+        <w:rPr>
+          <w:b w:val="false"/>
+          <w:b w:val="false"/>
+          <w:bCs w:val="false"/>
+          <w:i/>
+          <w:i/>
+          <w:iCs/>
+          <w:sz w:val="24"/>
+          <w:szCs w:val="24"/>
+        </w:rPr>
+      </w:pPr>
+      <w:r>
+        <w:rPr>
+          <w:b w:val="false"/>
+          <w:bCs w:val="false"/>
+          <w:i/>
+          <w:iCs/>
+          <w:sz w:val="24"/>
+          <w:szCs w:val="24"/>
+        </w:rPr>
+        <w:t>Res est la distance entre 2 cases</w:t>
+      </w:r>
+    </w:p>
+    <w:p>
+      <w:pPr>
+        <w:pStyle w:val="Normal"/>
+        <w:numPr>
+          <w:ilvl w:val="0"/>
+          <w:numId w:val="6"/>
+        </w:numPr>
+        <w:jc w:val="both"/>
+        <w:rPr>
+          <w:b w:val="false"/>
+          <w:b w:val="false"/>
+          <w:bCs w:val="false"/>
+          <w:sz w:val="24"/>
+          <w:szCs w:val="24"/>
+        </w:rPr>
+      </w:pPr>
+      <w:r>
+        <w:rPr>
+          <w:b w:val="false"/>
+          <w:bCs w:val="false"/>
+          <w:sz w:val="24"/>
+          <w:szCs w:val="24"/>
+        </w:rPr>
+        <w:t>moyenneDistancesTousLesPoints ( +A, +B, +C, +D, -R )</w:t>
+      </w:r>
+    </w:p>
+    <w:p>
+      <w:pPr>
+        <w:pStyle w:val="Normal"/>
+        <w:numPr>
+          <w:ilvl w:val="1"/>
+          <w:numId w:val="6"/>
+        </w:numPr>
+        <w:jc w:val="both"/>
+        <w:rPr>
+          <w:b w:val="false"/>
+          <w:b w:val="false"/>
+          <w:bCs w:val="false"/>
+          <w:i/>
+          <w:i/>
+          <w:iCs/>
+          <w:sz w:val="24"/>
+          <w:szCs w:val="24"/>
+        </w:rPr>
+      </w:pPr>
+      <w:r>
+        <w:rPr>
+          <w:b w:val="false"/>
+          <w:bCs w:val="false"/>
+          <w:i/>
+          <w:iCs/>
+          <w:sz w:val="24"/>
+          <w:szCs w:val="24"/>
+        </w:rPr>
+        <w:t>R est la distance moyenne des 4 cases en paramètres</w:t>
+      </w:r>
+    </w:p>
+    <w:p>
+      <w:pPr>
+        <w:pStyle w:val="Normal"/>
+        <w:numPr>
+          <w:ilvl w:val="0"/>
+          <w:numId w:val="6"/>
+        </w:numPr>
+        <w:jc w:val="both"/>
+        <w:rPr>
+          <w:b w:val="false"/>
+          <w:b w:val="false"/>
+          <w:bCs w:val="false"/>
+          <w:sz w:val="24"/>
+          <w:szCs w:val="24"/>
+        </w:rPr>
+      </w:pPr>
+      <w:r>
+        <w:rPr>
+          <w:b w:val="false"/>
+          <w:bCs w:val="false"/>
+          <w:sz w:val="24"/>
+          <w:szCs w:val="24"/>
+        </w:rPr>
+        <w:t>evaluationJoueur ( +Joueur, +Plateau, -Res )</w:t>
+      </w:r>
+    </w:p>
+    <w:p>
+      <w:pPr>
+        <w:pStyle w:val="Normal"/>
+        <w:numPr>
+          <w:ilvl w:val="1"/>
+          <w:numId w:val="6"/>
+        </w:numPr>
+        <w:jc w:val="both"/>
+        <w:rPr>
+          <w:b w:val="false"/>
+          <w:b w:val="false"/>
+          <w:bCs w:val="false"/>
+          <w:i/>
+          <w:i/>
+          <w:iCs/>
+          <w:sz w:val="24"/>
+          <w:szCs w:val="24"/>
+        </w:rPr>
+      </w:pPr>
+      <w:r>
+        <w:rPr>
+          <w:b w:val="false"/>
+          <w:bCs w:val="false"/>
+          <w:i/>
+          <w:iCs/>
+          <w:sz w:val="24"/>
+          <w:szCs w:val="24"/>
+        </w:rPr>
+        <w:t>Res est la distance moyenne des 4 cases du joueur dans le plateau</w:t>
+      </w:r>
+    </w:p>
+    <w:p>
+      <w:pPr>
+        <w:pStyle w:val="Normal"/>
+        <w:numPr>
+          <w:ilvl w:val="0"/>
+          <w:numId w:val="6"/>
+        </w:numPr>
+        <w:jc w:val="both"/>
+        <w:rPr>
+          <w:b w:val="false"/>
+          <w:b w:val="false"/>
+          <w:bCs w:val="false"/>
+          <w:sz w:val="24"/>
+          <w:szCs w:val="24"/>
+        </w:rPr>
+      </w:pPr>
+      <w:r>
+        <w:rPr>
+          <w:b w:val="false"/>
+          <w:bCs w:val="false"/>
+          <w:sz w:val="24"/>
+          <w:szCs w:val="24"/>
+        </w:rPr>
+        <w:t>list_min (+L, -M ) / list_max (+L, -M )</w:t>
+      </w:r>
+    </w:p>
+    <w:p>
+      <w:pPr>
+        <w:pStyle w:val="Normal"/>
+        <w:numPr>
+          <w:ilvl w:val="1"/>
+          <w:numId w:val="6"/>
+        </w:numPr>
+        <w:jc w:val="both"/>
+        <w:rPr>
+          <w:b w:val="false"/>
+          <w:b w:val="false"/>
+          <w:bCs w:val="false"/>
+          <w:i/>
+          <w:i/>
+          <w:iCs/>
+          <w:sz w:val="24"/>
+          <w:szCs w:val="24"/>
+        </w:rPr>
+      </w:pPr>
+      <w:r>
+        <w:rPr>
+          <w:b w:val="false"/>
+          <w:bCs w:val="false"/>
+          <w:i/>
+          <w:iCs/>
+          <w:sz w:val="24"/>
+          <w:szCs w:val="24"/>
+        </w:rPr>
+        <w:t>M est le minimum ou maximum de la liste L</w:t>
+      </w:r>
+    </w:p>
+    <w:p>
+      <w:pPr>
+        <w:pStyle w:val="Normal"/>
+        <w:numPr>
+          <w:ilvl w:val="0"/>
+          <w:numId w:val="6"/>
+        </w:numPr>
+        <w:jc w:val="both"/>
+        <w:rPr>
+          <w:b w:val="false"/>
+          <w:b w:val="false"/>
+          <w:bCs w:val="false"/>
+          <w:sz w:val="24"/>
+          <w:szCs w:val="24"/>
+        </w:rPr>
+      </w:pPr>
+      <w:r>
+        <w:rPr>
+          <w:b w:val="false"/>
+          <w:bCs w:val="false"/>
+          <w:sz w:val="24"/>
+          <w:szCs w:val="24"/>
+        </w:rPr>
+        <w:t>liste_eval ( +Joueur, +Plateaux, -Leval )</w:t>
+      </w:r>
+    </w:p>
+    <w:p>
+      <w:pPr>
+        <w:pStyle w:val="Normal"/>
+        <w:numPr>
+          <w:ilvl w:val="1"/>
+          <w:numId w:val="6"/>
+        </w:numPr>
+        <w:jc w:val="both"/>
+        <w:rPr>
+          <w:b w:val="false"/>
+          <w:b w:val="false"/>
+          <w:bCs w:val="false"/>
+          <w:i/>
+          <w:i/>
+          <w:iCs/>
+          <w:sz w:val="24"/>
+          <w:szCs w:val="24"/>
+        </w:rPr>
+      </w:pPr>
+      <w:r>
+        <w:rPr>
+          <w:b w:val="false"/>
+          <w:bCs w:val="false"/>
+          <w:i/>
+          <w:iCs/>
+          <w:sz w:val="24"/>
+          <w:szCs w:val="24"/>
+        </w:rPr>
+        <w:t>Plateaux est une liste de plateaux. Leval est la liste de toute les évaluation de chaque plateau.</w:t>
+      </w:r>
+    </w:p>
+    <w:p>
+      <w:pPr>
+        <w:pStyle w:val="Normal"/>
+        <w:numPr>
+          <w:ilvl w:val="0"/>
+          <w:numId w:val="6"/>
+        </w:numPr>
+        <w:jc w:val="both"/>
+        <w:rPr>
+          <w:b w:val="false"/>
+          <w:b w:val="false"/>
+          <w:bCs w:val="false"/>
+          <w:sz w:val="24"/>
+          <w:szCs w:val="24"/>
+        </w:rPr>
+      </w:pPr>
+      <w:r>
+        <w:rPr>
+          <w:b w:val="false"/>
+          <w:bCs w:val="false"/>
+          <w:sz w:val="24"/>
+          <w:szCs w:val="24"/>
+        </w:rPr>
+        <w:t>meilleurMouvement ( +Joueur, +PlateauDep, -PlateauArr )</w:t>
+      </w:r>
+    </w:p>
+    <w:p>
+      <w:pPr>
+        <w:pStyle w:val="Normal"/>
+        <w:numPr>
+          <w:ilvl w:val="1"/>
+          <w:numId w:val="6"/>
+        </w:numPr>
+        <w:jc w:val="both"/>
+        <w:rPr>
+          <w:b w:val="false"/>
+          <w:b w:val="false"/>
+          <w:bCs w:val="false"/>
+          <w:i/>
+          <w:i/>
+          <w:iCs/>
+          <w:sz w:val="24"/>
+          <w:szCs w:val="24"/>
+        </w:rPr>
+      </w:pPr>
+      <w:r>
+        <w:rPr>
+          <w:b w:val="false"/>
+          <w:bCs w:val="false"/>
+          <w:i/>
+          <w:iCs/>
+          <w:sz w:val="24"/>
+          <w:szCs w:val="24"/>
+        </w:rPr>
+        <w:t>PlateauArr est le meilleur mouvement pour un joueur selon le plateau de départ donné</w:t>
+      </w:r>
+    </w:p>
+    <w:p>
+      <w:pPr>
+        <w:pStyle w:val="Normal"/>
+        <w:jc w:val="both"/>
+        <w:rPr/>
+      </w:pPr>
+      <w:r>
+        <w:rPr/>
       </w:r>
     </w:p>
     <w:p>
@@ -4936,7 +6052,7 @@
         <w:docPartGallery w:val="Page Numbers (Bottom of Page)"/>
         <w:docPartUnique w:val="true"/>
       </w:docPartObj>
-      <w:id w:val="1374920639"/>
+      <w:id w:val="2138215603"/>
     </w:sdtPr>
     <w:sdtContent>
       <w:p>
@@ -4960,7 +6076,7 @@
           <w:fldChar w:fldCharType="separate"/>
         </w:r>
         <w:r>
-          <w:t>16</w:t>
+          <w:t>17</w:t>
         </w:r>
         <w:r>
           <w:fldChar w:fldCharType="end"/>
@@ -5349,6 +6465,590 @@
   <w:abstractNum w:abstractNumId="4">
     <w:lvl w:ilvl="0">
       <w:start w:val="1"/>
+      <w:numFmt w:val="bullet"/>
+      <w:lvlText w:val=""/>
+      <w:lvlJc w:val="left"/>
+      <w:pPr>
+        <w:tabs>
+          <w:tab w:val="num" w:pos="720"/>
+        </w:tabs>
+        <w:ind w:left="720" w:hanging="360"/>
+      </w:pPr>
+      <w:rPr>
+        <w:rFonts w:ascii="Symbol" w:hAnsi="Symbol" w:cs="Symbol" w:hint="default"/>
+        <w:rFonts w:cs="OpenSymbol"/>
+      </w:rPr>
+    </w:lvl>
+    <w:lvl w:ilvl="1">
+      <w:start w:val="1"/>
+      <w:numFmt w:val="bullet"/>
+      <w:lvlText w:val="◦"/>
+      <w:lvlJc w:val="left"/>
+      <w:pPr>
+        <w:tabs>
+          <w:tab w:val="num" w:pos="1080"/>
+        </w:tabs>
+        <w:ind w:left="1080" w:hanging="360"/>
+      </w:pPr>
+      <w:rPr>
+        <w:rFonts w:ascii="OpenSymbol" w:hAnsi="OpenSymbol" w:cs="OpenSymbol" w:hint="default"/>
+        <w:rFonts w:cs="OpenSymbol"/>
+      </w:rPr>
+    </w:lvl>
+    <w:lvl w:ilvl="2">
+      <w:start w:val="1"/>
+      <w:numFmt w:val="bullet"/>
+      <w:lvlText w:val="▪"/>
+      <w:lvlJc w:val="left"/>
+      <w:pPr>
+        <w:tabs>
+          <w:tab w:val="num" w:pos="1440"/>
+        </w:tabs>
+        <w:ind w:left="1440" w:hanging="360"/>
+      </w:pPr>
+      <w:rPr>
+        <w:rFonts w:ascii="OpenSymbol" w:hAnsi="OpenSymbol" w:cs="OpenSymbol" w:hint="default"/>
+        <w:rFonts w:cs="OpenSymbol"/>
+      </w:rPr>
+    </w:lvl>
+    <w:lvl w:ilvl="3">
+      <w:start w:val="1"/>
+      <w:numFmt w:val="bullet"/>
+      <w:lvlText w:val=""/>
+      <w:lvlJc w:val="left"/>
+      <w:pPr>
+        <w:tabs>
+          <w:tab w:val="num" w:pos="1800"/>
+        </w:tabs>
+        <w:ind w:left="1800" w:hanging="360"/>
+      </w:pPr>
+      <w:rPr>
+        <w:rFonts w:ascii="Symbol" w:hAnsi="Symbol" w:cs="Symbol" w:hint="default"/>
+        <w:rFonts w:cs="OpenSymbol"/>
+      </w:rPr>
+    </w:lvl>
+    <w:lvl w:ilvl="4">
+      <w:start w:val="1"/>
+      <w:numFmt w:val="bullet"/>
+      <w:lvlText w:val="◦"/>
+      <w:lvlJc w:val="left"/>
+      <w:pPr>
+        <w:tabs>
+          <w:tab w:val="num" w:pos="2160"/>
+        </w:tabs>
+        <w:ind w:left="2160" w:hanging="360"/>
+      </w:pPr>
+      <w:rPr>
+        <w:rFonts w:ascii="OpenSymbol" w:hAnsi="OpenSymbol" w:cs="OpenSymbol" w:hint="default"/>
+        <w:rFonts w:cs="OpenSymbol"/>
+      </w:rPr>
+    </w:lvl>
+    <w:lvl w:ilvl="5">
+      <w:start w:val="1"/>
+      <w:numFmt w:val="bullet"/>
+      <w:lvlText w:val="▪"/>
+      <w:lvlJc w:val="left"/>
+      <w:pPr>
+        <w:tabs>
+          <w:tab w:val="num" w:pos="2520"/>
+        </w:tabs>
+        <w:ind w:left="2520" w:hanging="360"/>
+      </w:pPr>
+      <w:rPr>
+        <w:rFonts w:ascii="OpenSymbol" w:hAnsi="OpenSymbol" w:cs="OpenSymbol" w:hint="default"/>
+        <w:rFonts w:cs="OpenSymbol"/>
+      </w:rPr>
+    </w:lvl>
+    <w:lvl w:ilvl="6">
+      <w:start w:val="1"/>
+      <w:numFmt w:val="bullet"/>
+      <w:lvlText w:val=""/>
+      <w:lvlJc w:val="left"/>
+      <w:pPr>
+        <w:tabs>
+          <w:tab w:val="num" w:pos="2880"/>
+        </w:tabs>
+        <w:ind w:left="2880" w:hanging="360"/>
+      </w:pPr>
+      <w:rPr>
+        <w:rFonts w:ascii="Symbol" w:hAnsi="Symbol" w:cs="Symbol" w:hint="default"/>
+        <w:rFonts w:cs="OpenSymbol"/>
+      </w:rPr>
+    </w:lvl>
+    <w:lvl w:ilvl="7">
+      <w:start w:val="1"/>
+      <w:numFmt w:val="bullet"/>
+      <w:lvlText w:val="◦"/>
+      <w:lvlJc w:val="left"/>
+      <w:pPr>
+        <w:tabs>
+          <w:tab w:val="num" w:pos="3240"/>
+        </w:tabs>
+        <w:ind w:left="3240" w:hanging="360"/>
+      </w:pPr>
+      <w:rPr>
+        <w:rFonts w:ascii="OpenSymbol" w:hAnsi="OpenSymbol" w:cs="OpenSymbol" w:hint="default"/>
+        <w:rFonts w:cs="OpenSymbol"/>
+      </w:rPr>
+    </w:lvl>
+    <w:lvl w:ilvl="8">
+      <w:start w:val="1"/>
+      <w:numFmt w:val="bullet"/>
+      <w:lvlText w:val="▪"/>
+      <w:lvlJc w:val="left"/>
+      <w:pPr>
+        <w:tabs>
+          <w:tab w:val="num" w:pos="3600"/>
+        </w:tabs>
+        <w:ind w:left="3600" w:hanging="360"/>
+      </w:pPr>
+      <w:rPr>
+        <w:rFonts w:ascii="OpenSymbol" w:hAnsi="OpenSymbol" w:cs="OpenSymbol" w:hint="default"/>
+        <w:rFonts w:cs="OpenSymbol"/>
+      </w:rPr>
+    </w:lvl>
+  </w:abstractNum>
+  <w:abstractNum w:abstractNumId="5">
+    <w:lvl w:ilvl="0">
+      <w:start w:val="1"/>
+      <w:numFmt w:val="bullet"/>
+      <w:lvlText w:val=""/>
+      <w:lvlJc w:val="left"/>
+      <w:pPr>
+        <w:tabs>
+          <w:tab w:val="num" w:pos="720"/>
+        </w:tabs>
+        <w:ind w:left="720" w:hanging="360"/>
+      </w:pPr>
+      <w:rPr>
+        <w:rFonts w:ascii="Symbol" w:hAnsi="Symbol" w:cs="Symbol" w:hint="default"/>
+        <w:rFonts w:cs="OpenSymbol"/>
+      </w:rPr>
+    </w:lvl>
+    <w:lvl w:ilvl="1">
+      <w:start w:val="1"/>
+      <w:numFmt w:val="bullet"/>
+      <w:lvlText w:val="◦"/>
+      <w:lvlJc w:val="left"/>
+      <w:pPr>
+        <w:tabs>
+          <w:tab w:val="num" w:pos="1080"/>
+        </w:tabs>
+        <w:ind w:left="1080" w:hanging="360"/>
+      </w:pPr>
+      <w:rPr>
+        <w:rFonts w:ascii="OpenSymbol" w:hAnsi="OpenSymbol" w:cs="OpenSymbol" w:hint="default"/>
+        <w:rFonts w:cs="OpenSymbol"/>
+      </w:rPr>
+    </w:lvl>
+    <w:lvl w:ilvl="2">
+      <w:start w:val="1"/>
+      <w:numFmt w:val="bullet"/>
+      <w:lvlText w:val="▪"/>
+      <w:lvlJc w:val="left"/>
+      <w:pPr>
+        <w:tabs>
+          <w:tab w:val="num" w:pos="1440"/>
+        </w:tabs>
+        <w:ind w:left="1440" w:hanging="360"/>
+      </w:pPr>
+      <w:rPr>
+        <w:rFonts w:ascii="OpenSymbol" w:hAnsi="OpenSymbol" w:cs="OpenSymbol" w:hint="default"/>
+        <w:rFonts w:cs="OpenSymbol"/>
+      </w:rPr>
+    </w:lvl>
+    <w:lvl w:ilvl="3">
+      <w:start w:val="1"/>
+      <w:numFmt w:val="bullet"/>
+      <w:lvlText w:val=""/>
+      <w:lvlJc w:val="left"/>
+      <w:pPr>
+        <w:tabs>
+          <w:tab w:val="num" w:pos="1800"/>
+        </w:tabs>
+        <w:ind w:left="1800" w:hanging="360"/>
+      </w:pPr>
+      <w:rPr>
+        <w:rFonts w:ascii="Symbol" w:hAnsi="Symbol" w:cs="Symbol" w:hint="default"/>
+        <w:rFonts w:cs="OpenSymbol"/>
+      </w:rPr>
+    </w:lvl>
+    <w:lvl w:ilvl="4">
+      <w:start w:val="1"/>
+      <w:numFmt w:val="bullet"/>
+      <w:lvlText w:val="◦"/>
+      <w:lvlJc w:val="left"/>
+      <w:pPr>
+        <w:tabs>
+          <w:tab w:val="num" w:pos="2160"/>
+        </w:tabs>
+        <w:ind w:left="2160" w:hanging="360"/>
+      </w:pPr>
+      <w:rPr>
+        <w:rFonts w:ascii="OpenSymbol" w:hAnsi="OpenSymbol" w:cs="OpenSymbol" w:hint="default"/>
+        <w:rFonts w:cs="OpenSymbol"/>
+      </w:rPr>
+    </w:lvl>
+    <w:lvl w:ilvl="5">
+      <w:start w:val="1"/>
+      <w:numFmt w:val="bullet"/>
+      <w:lvlText w:val="▪"/>
+      <w:lvlJc w:val="left"/>
+      <w:pPr>
+        <w:tabs>
+          <w:tab w:val="num" w:pos="2520"/>
+        </w:tabs>
+        <w:ind w:left="2520" w:hanging="360"/>
+      </w:pPr>
+      <w:rPr>
+        <w:rFonts w:ascii="OpenSymbol" w:hAnsi="OpenSymbol" w:cs="OpenSymbol" w:hint="default"/>
+        <w:rFonts w:cs="OpenSymbol"/>
+      </w:rPr>
+    </w:lvl>
+    <w:lvl w:ilvl="6">
+      <w:start w:val="1"/>
+      <w:numFmt w:val="bullet"/>
+      <w:lvlText w:val=""/>
+      <w:lvlJc w:val="left"/>
+      <w:pPr>
+        <w:tabs>
+          <w:tab w:val="num" w:pos="2880"/>
+        </w:tabs>
+        <w:ind w:left="2880" w:hanging="360"/>
+      </w:pPr>
+      <w:rPr>
+        <w:rFonts w:ascii="Symbol" w:hAnsi="Symbol" w:cs="Symbol" w:hint="default"/>
+        <w:rFonts w:cs="OpenSymbol"/>
+      </w:rPr>
+    </w:lvl>
+    <w:lvl w:ilvl="7">
+      <w:start w:val="1"/>
+      <w:numFmt w:val="bullet"/>
+      <w:lvlText w:val="◦"/>
+      <w:lvlJc w:val="left"/>
+      <w:pPr>
+        <w:tabs>
+          <w:tab w:val="num" w:pos="3240"/>
+        </w:tabs>
+        <w:ind w:left="3240" w:hanging="360"/>
+      </w:pPr>
+      <w:rPr>
+        <w:rFonts w:ascii="OpenSymbol" w:hAnsi="OpenSymbol" w:cs="OpenSymbol" w:hint="default"/>
+        <w:rFonts w:cs="OpenSymbol"/>
+      </w:rPr>
+    </w:lvl>
+    <w:lvl w:ilvl="8">
+      <w:start w:val="1"/>
+      <w:numFmt w:val="bullet"/>
+      <w:lvlText w:val="▪"/>
+      <w:lvlJc w:val="left"/>
+      <w:pPr>
+        <w:tabs>
+          <w:tab w:val="num" w:pos="3600"/>
+        </w:tabs>
+        <w:ind w:left="3600" w:hanging="360"/>
+      </w:pPr>
+      <w:rPr>
+        <w:rFonts w:ascii="OpenSymbol" w:hAnsi="OpenSymbol" w:cs="OpenSymbol" w:hint="default"/>
+        <w:rFonts w:cs="OpenSymbol"/>
+      </w:rPr>
+    </w:lvl>
+  </w:abstractNum>
+  <w:abstractNum w:abstractNumId="6">
+    <w:lvl w:ilvl="0">
+      <w:start w:val="1"/>
+      <w:numFmt w:val="bullet"/>
+      <w:lvlText w:val=""/>
+      <w:lvlJc w:val="left"/>
+      <w:pPr>
+        <w:tabs>
+          <w:tab w:val="num" w:pos="720"/>
+        </w:tabs>
+        <w:ind w:left="720" w:hanging="360"/>
+      </w:pPr>
+      <w:rPr>
+        <w:rFonts w:ascii="Symbol" w:hAnsi="Symbol" w:cs="Symbol" w:hint="default"/>
+        <w:rFonts w:cs="OpenSymbol"/>
+      </w:rPr>
+    </w:lvl>
+    <w:lvl w:ilvl="1">
+      <w:start w:val="1"/>
+      <w:numFmt w:val="bullet"/>
+      <w:lvlText w:val="◦"/>
+      <w:lvlJc w:val="left"/>
+      <w:pPr>
+        <w:tabs>
+          <w:tab w:val="num" w:pos="1080"/>
+        </w:tabs>
+        <w:ind w:left="1080" w:hanging="360"/>
+      </w:pPr>
+      <w:rPr>
+        <w:rFonts w:ascii="OpenSymbol" w:hAnsi="OpenSymbol" w:cs="OpenSymbol" w:hint="default"/>
+        <w:rFonts w:cs="OpenSymbol"/>
+      </w:rPr>
+    </w:lvl>
+    <w:lvl w:ilvl="2">
+      <w:start w:val="1"/>
+      <w:numFmt w:val="bullet"/>
+      <w:lvlText w:val="▪"/>
+      <w:lvlJc w:val="left"/>
+      <w:pPr>
+        <w:tabs>
+          <w:tab w:val="num" w:pos="1440"/>
+        </w:tabs>
+        <w:ind w:left="1440" w:hanging="360"/>
+      </w:pPr>
+      <w:rPr>
+        <w:rFonts w:ascii="OpenSymbol" w:hAnsi="OpenSymbol" w:cs="OpenSymbol" w:hint="default"/>
+        <w:rFonts w:cs="OpenSymbol"/>
+      </w:rPr>
+    </w:lvl>
+    <w:lvl w:ilvl="3">
+      <w:start w:val="1"/>
+      <w:numFmt w:val="bullet"/>
+      <w:lvlText w:val=""/>
+      <w:lvlJc w:val="left"/>
+      <w:pPr>
+        <w:tabs>
+          <w:tab w:val="num" w:pos="1800"/>
+        </w:tabs>
+        <w:ind w:left="1800" w:hanging="360"/>
+      </w:pPr>
+      <w:rPr>
+        <w:rFonts w:ascii="Symbol" w:hAnsi="Symbol" w:cs="Symbol" w:hint="default"/>
+        <w:rFonts w:cs="OpenSymbol"/>
+      </w:rPr>
+    </w:lvl>
+    <w:lvl w:ilvl="4">
+      <w:start w:val="1"/>
+      <w:numFmt w:val="bullet"/>
+      <w:lvlText w:val="◦"/>
+      <w:lvlJc w:val="left"/>
+      <w:pPr>
+        <w:tabs>
+          <w:tab w:val="num" w:pos="2160"/>
+        </w:tabs>
+        <w:ind w:left="2160" w:hanging="360"/>
+      </w:pPr>
+      <w:rPr>
+        <w:rFonts w:ascii="OpenSymbol" w:hAnsi="OpenSymbol" w:cs="OpenSymbol" w:hint="default"/>
+        <w:rFonts w:cs="OpenSymbol"/>
+      </w:rPr>
+    </w:lvl>
+    <w:lvl w:ilvl="5">
+      <w:start w:val="1"/>
+      <w:numFmt w:val="bullet"/>
+      <w:lvlText w:val="▪"/>
+      <w:lvlJc w:val="left"/>
+      <w:pPr>
+        <w:tabs>
+          <w:tab w:val="num" w:pos="2520"/>
+        </w:tabs>
+        <w:ind w:left="2520" w:hanging="360"/>
+      </w:pPr>
+      <w:rPr>
+        <w:rFonts w:ascii="OpenSymbol" w:hAnsi="OpenSymbol" w:cs="OpenSymbol" w:hint="default"/>
+        <w:rFonts w:cs="OpenSymbol"/>
+      </w:rPr>
+    </w:lvl>
+    <w:lvl w:ilvl="6">
+      <w:start w:val="1"/>
+      <w:numFmt w:val="bullet"/>
+      <w:lvlText w:val=""/>
+      <w:lvlJc w:val="left"/>
+      <w:pPr>
+        <w:tabs>
+          <w:tab w:val="num" w:pos="2880"/>
+        </w:tabs>
+        <w:ind w:left="2880" w:hanging="360"/>
+      </w:pPr>
+      <w:rPr>
+        <w:rFonts w:ascii="Symbol" w:hAnsi="Symbol" w:cs="Symbol" w:hint="default"/>
+        <w:rFonts w:cs="OpenSymbol"/>
+      </w:rPr>
+    </w:lvl>
+    <w:lvl w:ilvl="7">
+      <w:start w:val="1"/>
+      <w:numFmt w:val="bullet"/>
+      <w:lvlText w:val="◦"/>
+      <w:lvlJc w:val="left"/>
+      <w:pPr>
+        <w:tabs>
+          <w:tab w:val="num" w:pos="3240"/>
+        </w:tabs>
+        <w:ind w:left="3240" w:hanging="360"/>
+      </w:pPr>
+      <w:rPr>
+        <w:rFonts w:ascii="OpenSymbol" w:hAnsi="OpenSymbol" w:cs="OpenSymbol" w:hint="default"/>
+        <w:rFonts w:cs="OpenSymbol"/>
+      </w:rPr>
+    </w:lvl>
+    <w:lvl w:ilvl="8">
+      <w:start w:val="1"/>
+      <w:numFmt w:val="bullet"/>
+      <w:lvlText w:val="▪"/>
+      <w:lvlJc w:val="left"/>
+      <w:pPr>
+        <w:tabs>
+          <w:tab w:val="num" w:pos="3600"/>
+        </w:tabs>
+        <w:ind w:left="3600" w:hanging="360"/>
+      </w:pPr>
+      <w:rPr>
+        <w:rFonts w:ascii="OpenSymbol" w:hAnsi="OpenSymbol" w:cs="OpenSymbol" w:hint="default"/>
+        <w:rFonts w:cs="OpenSymbol"/>
+      </w:rPr>
+    </w:lvl>
+  </w:abstractNum>
+  <w:abstractNum w:abstractNumId="7">
+    <w:lvl w:ilvl="0">
+      <w:start w:val="1"/>
+      <w:numFmt w:val="bullet"/>
+      <w:lvlText w:val=""/>
+      <w:lvlJc w:val="left"/>
+      <w:pPr>
+        <w:tabs>
+          <w:tab w:val="num" w:pos="720"/>
+        </w:tabs>
+        <w:ind w:left="720" w:hanging="360"/>
+      </w:pPr>
+      <w:rPr>
+        <w:rFonts w:ascii="Symbol" w:hAnsi="Symbol" w:cs="Symbol" w:hint="default"/>
+        <w:rFonts w:cs="OpenSymbol"/>
+      </w:rPr>
+    </w:lvl>
+    <w:lvl w:ilvl="1">
+      <w:start w:val="1"/>
+      <w:numFmt w:val="bullet"/>
+      <w:lvlText w:val="◦"/>
+      <w:lvlJc w:val="left"/>
+      <w:pPr>
+        <w:tabs>
+          <w:tab w:val="num" w:pos="1080"/>
+        </w:tabs>
+        <w:ind w:left="1080" w:hanging="360"/>
+      </w:pPr>
+      <w:rPr>
+        <w:rFonts w:ascii="OpenSymbol" w:hAnsi="OpenSymbol" w:cs="OpenSymbol" w:hint="default"/>
+        <w:rFonts w:cs="OpenSymbol"/>
+      </w:rPr>
+    </w:lvl>
+    <w:lvl w:ilvl="2">
+      <w:start w:val="1"/>
+      <w:numFmt w:val="bullet"/>
+      <w:lvlText w:val="▪"/>
+      <w:lvlJc w:val="left"/>
+      <w:pPr>
+        <w:tabs>
+          <w:tab w:val="num" w:pos="1440"/>
+        </w:tabs>
+        <w:ind w:left="1440" w:hanging="360"/>
+      </w:pPr>
+      <w:rPr>
+        <w:rFonts w:ascii="OpenSymbol" w:hAnsi="OpenSymbol" w:cs="OpenSymbol" w:hint="default"/>
+        <w:rFonts w:cs="OpenSymbol"/>
+      </w:rPr>
+    </w:lvl>
+    <w:lvl w:ilvl="3">
+      <w:start w:val="1"/>
+      <w:numFmt w:val="bullet"/>
+      <w:lvlText w:val=""/>
+      <w:lvlJc w:val="left"/>
+      <w:pPr>
+        <w:tabs>
+          <w:tab w:val="num" w:pos="1800"/>
+        </w:tabs>
+        <w:ind w:left="1800" w:hanging="360"/>
+      </w:pPr>
+      <w:rPr>
+        <w:rFonts w:ascii="Symbol" w:hAnsi="Symbol" w:cs="Symbol" w:hint="default"/>
+        <w:rFonts w:cs="OpenSymbol"/>
+      </w:rPr>
+    </w:lvl>
+    <w:lvl w:ilvl="4">
+      <w:start w:val="1"/>
+      <w:numFmt w:val="bullet"/>
+      <w:lvlText w:val="◦"/>
+      <w:lvlJc w:val="left"/>
+      <w:pPr>
+        <w:tabs>
+          <w:tab w:val="num" w:pos="2160"/>
+        </w:tabs>
+        <w:ind w:left="2160" w:hanging="360"/>
+      </w:pPr>
+      <w:rPr>
+        <w:rFonts w:ascii="OpenSymbol" w:hAnsi="OpenSymbol" w:cs="OpenSymbol" w:hint="default"/>
+        <w:rFonts w:cs="OpenSymbol"/>
+      </w:rPr>
+    </w:lvl>
+    <w:lvl w:ilvl="5">
+      <w:start w:val="1"/>
+      <w:numFmt w:val="bullet"/>
+      <w:lvlText w:val="▪"/>
+      <w:lvlJc w:val="left"/>
+      <w:pPr>
+        <w:tabs>
+          <w:tab w:val="num" w:pos="2520"/>
+        </w:tabs>
+        <w:ind w:left="2520" w:hanging="360"/>
+      </w:pPr>
+      <w:rPr>
+        <w:rFonts w:ascii="OpenSymbol" w:hAnsi="OpenSymbol" w:cs="OpenSymbol" w:hint="default"/>
+        <w:rFonts w:cs="OpenSymbol"/>
+      </w:rPr>
+    </w:lvl>
+    <w:lvl w:ilvl="6">
+      <w:start w:val="1"/>
+      <w:numFmt w:val="bullet"/>
+      <w:lvlText w:val=""/>
+      <w:lvlJc w:val="left"/>
+      <w:pPr>
+        <w:tabs>
+          <w:tab w:val="num" w:pos="2880"/>
+        </w:tabs>
+        <w:ind w:left="2880" w:hanging="360"/>
+      </w:pPr>
+      <w:rPr>
+        <w:rFonts w:ascii="Symbol" w:hAnsi="Symbol" w:cs="Symbol" w:hint="default"/>
+        <w:rFonts w:cs="OpenSymbol"/>
+      </w:rPr>
+    </w:lvl>
+    <w:lvl w:ilvl="7">
+      <w:start w:val="1"/>
+      <w:numFmt w:val="bullet"/>
+      <w:lvlText w:val="◦"/>
+      <w:lvlJc w:val="left"/>
+      <w:pPr>
+        <w:tabs>
+          <w:tab w:val="num" w:pos="3240"/>
+        </w:tabs>
+        <w:ind w:left="3240" w:hanging="360"/>
+      </w:pPr>
+      <w:rPr>
+        <w:rFonts w:ascii="OpenSymbol" w:hAnsi="OpenSymbol" w:cs="OpenSymbol" w:hint="default"/>
+        <w:rFonts w:cs="OpenSymbol"/>
+      </w:rPr>
+    </w:lvl>
+    <w:lvl w:ilvl="8">
+      <w:start w:val="1"/>
+      <w:numFmt w:val="bullet"/>
+      <w:lvlText w:val="▪"/>
+      <w:lvlJc w:val="left"/>
+      <w:pPr>
+        <w:tabs>
+          <w:tab w:val="num" w:pos="3600"/>
+        </w:tabs>
+        <w:ind w:left="3600" w:hanging="360"/>
+      </w:pPr>
+      <w:rPr>
+        <w:rFonts w:ascii="OpenSymbol" w:hAnsi="OpenSymbol" w:cs="OpenSymbol" w:hint="default"/>
+        <w:rFonts w:cs="OpenSymbol"/>
+      </w:rPr>
+    </w:lvl>
+  </w:abstractNum>
+  <w:abstractNum w:abstractNumId="8">
+    <w:lvl w:ilvl="0">
+      <w:start w:val="1"/>
       <w:numFmt w:val="none"/>
       <w:suff w:val="nothing"/>
       <w:lvlText w:val=""/>
@@ -5449,6 +7149,18 @@
   </w:num>
   <w:num w:numId="4">
     <w:abstractNumId w:val="4"/>
+  </w:num>
+  <w:num w:numId="5">
+    <w:abstractNumId w:val="5"/>
+  </w:num>
+  <w:num w:numId="6">
+    <w:abstractNumId w:val="6"/>
+  </w:num>
+  <w:num w:numId="7">
+    <w:abstractNumId w:val="7"/>
+  </w:num>
+  <w:num w:numId="8">
+    <w:abstractNumId w:val="8"/>
   </w:num>
 </w:numbering>
 </file>
@@ -6248,6 +7960,205 @@
       <w:rFonts w:cs="Wingdings"/>
     </w:rPr>
   </w:style>
+  <w:style w:type="character" w:styleId="ListLabel34">
+    <w:name w:val="ListLabel 34"/>
+    <w:qFormat/>
+    <w:rPr>
+      <w:rFonts w:cs="Symbol"/>
+      <w:sz w:val="24"/>
+    </w:rPr>
+  </w:style>
+  <w:style w:type="character" w:styleId="ListLabel35">
+    <w:name w:val="ListLabel 35"/>
+    <w:qFormat/>
+    <w:rPr>
+      <w:rFonts w:cs="Courier New"/>
+    </w:rPr>
+  </w:style>
+  <w:style w:type="character" w:styleId="ListLabel36">
+    <w:name w:val="ListLabel 36"/>
+    <w:qFormat/>
+    <w:rPr>
+      <w:rFonts w:cs="Wingdings"/>
+    </w:rPr>
+  </w:style>
+  <w:style w:type="character" w:styleId="ListLabel37">
+    <w:name w:val="ListLabel 37"/>
+    <w:qFormat/>
+    <w:rPr>
+      <w:rFonts w:cs="Symbol"/>
+    </w:rPr>
+  </w:style>
+  <w:style w:type="character" w:styleId="ListLabel38">
+    <w:name w:val="ListLabel 38"/>
+    <w:qFormat/>
+    <w:rPr>
+      <w:rFonts w:cs="Courier New"/>
+    </w:rPr>
+  </w:style>
+  <w:style w:type="character" w:styleId="ListLabel39">
+    <w:name w:val="ListLabel 39"/>
+    <w:qFormat/>
+    <w:rPr>
+      <w:rFonts w:cs="Wingdings"/>
+    </w:rPr>
+  </w:style>
+  <w:style w:type="character" w:styleId="ListLabel40">
+    <w:name w:val="ListLabel 40"/>
+    <w:qFormat/>
+    <w:rPr>
+      <w:rFonts w:cs="Symbol"/>
+    </w:rPr>
+  </w:style>
+  <w:style w:type="character" w:styleId="ListLabel41">
+    <w:name w:val="ListLabel 41"/>
+    <w:qFormat/>
+    <w:rPr>
+      <w:rFonts w:cs="Courier New"/>
+    </w:rPr>
+  </w:style>
+  <w:style w:type="character" w:styleId="ListLabel42">
+    <w:name w:val="ListLabel 42"/>
+    <w:qFormat/>
+    <w:rPr>
+      <w:rFonts w:cs="Wingdings"/>
+    </w:rPr>
+  </w:style>
+  <w:style w:type="character" w:styleId="ListLabel43">
+    <w:name w:val="ListLabel 43"/>
+    <w:qFormat/>
+    <w:rPr>
+      <w:rFonts w:cs="Symbol"/>
+      <w:sz w:val="24"/>
+    </w:rPr>
+  </w:style>
+  <w:style w:type="character" w:styleId="ListLabel44">
+    <w:name w:val="ListLabel 44"/>
+    <w:qFormat/>
+    <w:rPr>
+      <w:rFonts w:cs="Courier New"/>
+    </w:rPr>
+  </w:style>
+  <w:style w:type="character" w:styleId="ListLabel45">
+    <w:name w:val="ListLabel 45"/>
+    <w:qFormat/>
+    <w:rPr>
+      <w:rFonts w:cs="Wingdings"/>
+    </w:rPr>
+  </w:style>
+  <w:style w:type="character" w:styleId="ListLabel46">
+    <w:name w:val="ListLabel 46"/>
+    <w:qFormat/>
+    <w:rPr>
+      <w:rFonts w:cs="Symbol"/>
+    </w:rPr>
+  </w:style>
+  <w:style w:type="character" w:styleId="ListLabel47">
+    <w:name w:val="ListLabel 47"/>
+    <w:qFormat/>
+    <w:rPr>
+      <w:rFonts w:cs="Courier New"/>
+    </w:rPr>
+  </w:style>
+  <w:style w:type="character" w:styleId="ListLabel48">
+    <w:name w:val="ListLabel 48"/>
+    <w:qFormat/>
+    <w:rPr>
+      <w:rFonts w:cs="Wingdings"/>
+    </w:rPr>
+  </w:style>
+  <w:style w:type="character" w:styleId="ListLabel49">
+    <w:name w:val="ListLabel 49"/>
+    <w:qFormat/>
+    <w:rPr>
+      <w:rFonts w:cs="Symbol"/>
+    </w:rPr>
+  </w:style>
+  <w:style w:type="character" w:styleId="ListLabel50">
+    <w:name w:val="ListLabel 50"/>
+    <w:qFormat/>
+    <w:rPr>
+      <w:rFonts w:cs="Courier New"/>
+    </w:rPr>
+  </w:style>
+  <w:style w:type="character" w:styleId="ListLabel51">
+    <w:name w:val="ListLabel 51"/>
+    <w:qFormat/>
+    <w:rPr>
+      <w:rFonts w:cs="Wingdings"/>
+    </w:rPr>
+  </w:style>
+  <w:style w:type="character" w:styleId="ListLabel52">
+    <w:name w:val="ListLabel 52"/>
+    <w:qFormat/>
+    <w:rPr>
+      <w:rFonts w:ascii="Courier New" w:hAnsi="Courier New" w:cs="Symbol"/>
+      <w:sz w:val="24"/>
+    </w:rPr>
+  </w:style>
+  <w:style w:type="character" w:styleId="ListLabel53">
+    <w:name w:val="ListLabel 53"/>
+    <w:qFormat/>
+    <w:rPr>
+      <w:rFonts w:cs="Courier New"/>
+    </w:rPr>
+  </w:style>
+  <w:style w:type="character" w:styleId="ListLabel54">
+    <w:name w:val="ListLabel 54"/>
+    <w:qFormat/>
+    <w:rPr>
+      <w:rFonts w:cs="Wingdings"/>
+    </w:rPr>
+  </w:style>
+  <w:style w:type="character" w:styleId="ListLabel55">
+    <w:name w:val="ListLabel 55"/>
+    <w:qFormat/>
+    <w:rPr>
+      <w:rFonts w:cs="Symbol"/>
+    </w:rPr>
+  </w:style>
+  <w:style w:type="character" w:styleId="ListLabel56">
+    <w:name w:val="ListLabel 56"/>
+    <w:qFormat/>
+    <w:rPr>
+      <w:rFonts w:cs="Courier New"/>
+    </w:rPr>
+  </w:style>
+  <w:style w:type="character" w:styleId="ListLabel57">
+    <w:name w:val="ListLabel 57"/>
+    <w:qFormat/>
+    <w:rPr>
+      <w:rFonts w:cs="Wingdings"/>
+    </w:rPr>
+  </w:style>
+  <w:style w:type="character" w:styleId="ListLabel58">
+    <w:name w:val="ListLabel 58"/>
+    <w:qFormat/>
+    <w:rPr>
+      <w:rFonts w:cs="Symbol"/>
+    </w:rPr>
+  </w:style>
+  <w:style w:type="character" w:styleId="ListLabel59">
+    <w:name w:val="ListLabel 59"/>
+    <w:qFormat/>
+    <w:rPr>
+      <w:rFonts w:cs="Courier New"/>
+    </w:rPr>
+  </w:style>
+  <w:style w:type="character" w:styleId="ListLabel60">
+    <w:name w:val="ListLabel 60"/>
+    <w:qFormat/>
+    <w:rPr>
+      <w:rFonts w:cs="Wingdings"/>
+    </w:rPr>
+  </w:style>
+  <w:style w:type="character" w:styleId="Puces">
+    <w:name w:val="Puces"/>
+    <w:qFormat/>
+    <w:rPr>
+      <w:rFonts w:ascii="OpenSymbol" w:hAnsi="OpenSymbol" w:eastAsia="OpenSymbol" w:cs="OpenSymbol"/>
+    </w:rPr>
+  </w:style>
   <w:style w:type="paragraph" w:styleId="Titre">
     <w:name w:val="Titre"/>
     <w:basedOn w:val="Normal"/>

</xml_diff>